<commit_message>
documentacion: añadir agradecimientos y mas cosas
</commit_message>
<xml_diff>
--- a/Documentation/Pantilla TFG.docx
+++ b/Documentation/Pantilla TFG.docx
@@ -487,6 +487,7 @@
         </w:rPr>
         <w:t xml:space="preserve"> de </w:t>
       </w:r>
+      <w:proofErr w:type="gramStart"/>
       <w:r>
         <w:rPr>
           <w:b/>
@@ -506,7 +507,14 @@
         <w:rPr>
           <w:b/>
         </w:rPr>
-        <w:t xml:space="preserve">ante dudas acerca de </w:t>
+        <w:t>ante</w:t>
+      </w:r>
+      <w:proofErr w:type="gramEnd"/>
+      <w:r>
+        <w:rPr>
+          <w:b/>
+        </w:rPr>
+        <w:t xml:space="preserve"> dudas acerca de </w:t>
       </w:r>
       <w:r>
         <w:rPr>
@@ -766,7 +774,15 @@
     </w:p>
     <w:p>
       <w:r>
-        <w:t>El objetivo del proyecto es demostrar la vulnerabilidad de las mismas, y proponer alternativas a su uso. Por ejemplo, una posible alternativa al uso de tarjetas MIFARE Classic en autobuses y trenes sería el uso de una aplicación para móviles. En este trabajo se ha desarrollado una aplicación Android que permitiría a los usuarios la compra y manejo de bonos para utilizarlos en el transporte público desde el móvil, sin necesidad de uso de tarjetas.</w:t>
+        <w:t xml:space="preserve">El objetivo del proyecto es demostrar la vulnerabilidad de </w:t>
+      </w:r>
+      <w:proofErr w:type="gramStart"/>
+      <w:r>
+        <w:t>las mismas</w:t>
+      </w:r>
+      <w:proofErr w:type="gramEnd"/>
+      <w:r>
+        <w:t>, y proponer alternativas a su uso. Por ejemplo, una posible alternativa al uso de tarjetas MIFARE Classic en autobuses y trenes sería el uso de una aplicación para móviles. En este trabajo se ha desarrollado una aplicación Android que permitiría a los usuarios la compra y manejo de bonos para utilizarlos en el transporte público desde el móvil, sin necesidad de uso de tarjetas.</w:t>
       </w:r>
     </w:p>
     <w:p>
@@ -902,11 +918,16 @@
         <w:fldChar w:fldCharType="end"/>
       </w:r>
       <w:r>
-        <w:t>, Palabra2, Palabra3</w:t>
+        <w:t>, Palabra2, Palabra</w:t>
+      </w:r>
+      <w:proofErr w:type="gramStart"/>
+      <w:r>
+        <w:t>3</w:t>
       </w:r>
       <w:r>
         <w:t>,…</w:t>
       </w:r>
+      <w:proofErr w:type="gramEnd"/>
     </w:p>
     <w:p/>
     <w:p>
@@ -1060,7 +1081,15 @@
     </w:p>
     <w:p>
       <w:r>
-        <w:t xml:space="preserve">NOTA: No debemos olvidarnos de generarlo cuando se cierre la documentación, puesto que  en caso contrario pueden quedar referencias mal actualizadas o texto erróneo (tanto éste como el de figuras). </w:t>
+        <w:t xml:space="preserve">NOTA: No debemos olvidarnos de generarlo cuando se cierre la documentación, puesto </w:t>
+      </w:r>
+      <w:proofErr w:type="gramStart"/>
+      <w:r>
+        <w:t>que  en</w:t>
+      </w:r>
+      <w:proofErr w:type="gramEnd"/>
+      <w:r>
+        <w:t xml:space="preserve"> caso contrario pueden quedar referencias mal actualizadas o texto erróneo (tanto éste como el de figuras). </w:t>
       </w:r>
       <w:r>
         <w:rPr>
@@ -10781,127 +10810,6 @@
         <w:t>Memoria del Proyecto</w:t>
       </w:r>
       <w:bookmarkEnd w:id="1"/>
-    </w:p>
-    <w:p>
-      <w:r>
-        <w:t xml:space="preserve">El concepto de memoria de un proyecto es, en esencia, un resumen del proyecto para personas que desconozcan </w:t>
-      </w:r>
-      <w:r>
-        <w:t>o no posean conocimientos avanzados de l</w:t>
-      </w:r>
-      <w:r>
-        <w:t xml:space="preserve">a naturaleza del proyecto </w:t>
-      </w:r>
-      <w:r>
-        <w:t xml:space="preserve">y/o sus tecnologías, </w:t>
-      </w:r>
-      <w:r>
-        <w:t xml:space="preserve">o incluso no posean conocimientos </w:t>
-      </w:r>
-      <w:r>
-        <w:t>específicos</w:t>
-      </w:r>
-      <w:r>
-        <w:t xml:space="preserve"> de informática. </w:t>
-      </w:r>
-      <w:r>
-        <w:t>Por tanto, debemos orientarla de manera que cualquier persona pueda entender que se ha hecho durante todo el proyecto.</w:t>
-      </w:r>
-    </w:p>
-    <w:p>
-      <w:r>
-        <w:t>L</w:t>
-      </w:r>
-      <w:r>
-        <w:t>os puntos</w:t>
-      </w:r>
-      <w:r>
-        <w:t xml:space="preserve"> </w:t>
-      </w:r>
-      <w:r>
-        <w:t>obligatorios de la memoria var</w:t>
-      </w:r>
-      <w:r>
-        <w:t>í</w:t>
-      </w:r>
-      <w:r>
-        <w:t>an mucho de unos proyectos a otros, p</w:t>
-      </w:r>
-      <w:r>
-        <w:t>e</w:t>
-      </w:r>
-      <w:r>
-        <w:t>r</w:t>
-      </w:r>
-      <w:r>
-        <w:t>o en este documento se proponen unos</w:t>
-      </w:r>
-      <w:r>
-        <w:t xml:space="preserve"> m</w:t>
-      </w:r>
-      <w:r>
-        <w:t>í</w:t>
-      </w:r>
-      <w:r>
-        <w:t>nimos</w:t>
-      </w:r>
-      <w:r>
-        <w:t xml:space="preserve">. </w:t>
-      </w:r>
-      <w:r>
-        <w:t>En muchos casos, la memoria tiene un apartado por cada parte importante del</w:t>
-      </w:r>
-      <w:r>
-        <w:t xml:space="preserve"> </w:t>
-      </w:r>
-      <w:r>
-        <w:t>proyecto, por ejemplo (Introducci</w:t>
-      </w:r>
-      <w:r>
-        <w:t>ó</w:t>
-      </w:r>
-      <w:r>
-        <w:t>n, Requerimientos, An</w:t>
-      </w:r>
-      <w:r>
-        <w:t>á</w:t>
-      </w:r>
-      <w:r>
-        <w:t>lisis y Dise</w:t>
-      </w:r>
-      <w:r>
-        <w:t>ñ</w:t>
-      </w:r>
-      <w:r>
-        <w:t>o,</w:t>
-      </w:r>
-      <w:r>
-        <w:t xml:space="preserve"> </w:t>
-      </w:r>
-      <w:r>
-        <w:t xml:space="preserve">Presupuesto, etc.) y en cada apartado se resume (para </w:t>
-      </w:r>
-      <w:r>
-        <w:t>el perfil de lector mencionado anteriormente</w:t>
-      </w:r>
-      <w:r>
-        <w:t>) el contenido</w:t>
-      </w:r>
-      <w:r>
-        <w:t xml:space="preserve"> </w:t>
-      </w:r>
-      <w:r>
-        <w:t>del apartado t</w:t>
-      </w:r>
-      <w:r>
-        <w:t>é</w:t>
-      </w:r>
-      <w:r>
-        <w:t>cnico correspondiente.</w:t>
-      </w:r>
-      <w:r>
-        <w:t xml:space="preserve"> En cualquier caso, podemos orientar la memoria de la siguiente forma:</w:t>
-      </w:r>
     </w:p>
     <w:p>
       <w:pPr>
@@ -11230,7 +11138,15 @@
     </w:p>
     <w:p>
       <w:r>
-        <w:t>La principal y única ventaja del NFC es que, al ser la tecnología actual, el sistema podría seguir teniendo los mismos lectores de tarjetas en los buses y trenes. No obstante, la razón de la existencia de la aplicación que se ha desarrollado es hacer frente a las vulnerabilidades de ésta tecnología, y es por eso que de seguir usando la misma tecnología todo esto no habría valido para nada pues se podrían seguir explotando vulnerabilidades en el sistema debido a la poca seguridad del estándar NFC.</w:t>
+        <w:t xml:space="preserve">La principal y única ventaja del NFC es que, al ser la tecnología actual, el sistema podría seguir teniendo los mismos lectores de tarjetas en los buses y trenes. No obstante, la razón de la existencia de la aplicación que se ha desarrollado es hacer frente a las vulnerabilidades de </w:t>
+      </w:r>
+      <w:proofErr w:type="gramStart"/>
+      <w:r>
+        <w:t>ésta</w:t>
+      </w:r>
+      <w:proofErr w:type="gramEnd"/>
+      <w:r>
+        <w:t xml:space="preserve"> tecnología, y es por eso que de seguir usando la misma tecnología todo esto no habría valido para nada pues se podrían seguir explotando vulnerabilidades en el sistema debido a la poca seguridad del estándar NFC.</w:t>
       </w:r>
     </w:p>
     <w:p>
@@ -11271,7 +11187,15 @@
         <w:ind w:left="2484"/>
       </w:pPr>
       <w:r>
-        <w:t>Se podría desarrollar una aplicación que funcione en los dos estándares (tanto en Android beam como en Nearby Share), pero el coste de producción de la misma estaría fuera del alcance del presupuesto del proyecto.</w:t>
+        <w:t xml:space="preserve">Se podría desarrollar una aplicación que funcione en los dos estándares (tanto en Android beam como en Nearby Share), pero el coste de producción de </w:t>
+      </w:r>
+      <w:proofErr w:type="gramStart"/>
+      <w:r>
+        <w:t>la misma</w:t>
+      </w:r>
+      <w:proofErr w:type="gramEnd"/>
+      <w:r>
+        <w:t xml:space="preserve"> estaría fuera del alcance del presupuesto del proyecto.</w:t>
       </w:r>
     </w:p>
     <w:p>
@@ -11334,7 +11258,15 @@
         </w:numPr>
       </w:pPr>
       <w:r>
-        <w:t>Todos los móviles tienen Bluetooth, por lo que si le sumamos que la aplicación está desarrollada permitiendo la compatibilidad con dispositivos Android con una versión de API 23 o superior</w:t>
+        <w:t xml:space="preserve">Todos los móviles tienen Bluetooth, por lo </w:t>
+      </w:r>
+      <w:proofErr w:type="gramStart"/>
+      <w:r>
+        <w:t>que</w:t>
+      </w:r>
+      <w:proofErr w:type="gramEnd"/>
+      <w:r>
+        <w:t xml:space="preserve"> si le sumamos que la aplicación está desarrollada permitiendo la compatibilidad con dispositivos Android con una versión de API 23 o superior</w:t>
       </w:r>
       <w:r>
         <w:t xml:space="preserve">, como se </w:t>
@@ -11617,7 +11549,13 @@
         <w:t xml:space="preserve"> describiendo por qué y para qué</w:t>
       </w:r>
       <w:r>
-        <w:t xml:space="preserve"> usamos esto en nuestro proyecto pero sin hacer descripciones muy grandes de características y similares (para ello podemos </w:t>
+        <w:t xml:space="preserve"> usamos esto en nuestro </w:t>
+      </w:r>
+      <w:r>
+        <w:t>proyecto,</w:t>
+      </w:r>
+      <w:r>
+        <w:t xml:space="preserve"> pero sin hacer descripciones muy grandes de características y similares (para ello podemos </w:t>
       </w:r>
       <w:r>
         <w:t>referenciar</w:t>
@@ -11635,7 +11573,15 @@
         <w:t>, etc.</w:t>
       </w:r>
       <w:r>
-        <w:t xml:space="preserve"> que las describan más detalladamente, que posteriormente podemos incluir en la bibliografía)</w:t>
+        <w:t xml:space="preserve"> que las describan más detalladamente, que </w:t>
+      </w:r>
+      <w:proofErr w:type="gramStart"/>
+      <w:r>
+        <w:t>posteriormente</w:t>
+      </w:r>
+      <w:proofErr w:type="gramEnd"/>
+      <w:r>
+        <w:t xml:space="preserve"> podemos incluir en la bibliografía)</w:t>
       </w:r>
       <w:r>
         <w:t>:</w:t>
@@ -11650,7 +11596,13 @@
         </w:numPr>
       </w:pPr>
       <w:r>
-        <w:t>En el caso de conceptos sobre los que trata el proyecto, debemos decir su origen, aplicación e importancia, para tener una idea de lo que se va a tratar. A modo de ejemplo, si usamos bases de datos orientadas a objetos debemos decir que son, que importancia tienen y describir brevemente su forma de trabajo. Si nuestro proyecto es sobre emisión de video en directo, debemos describir la técnica usada para ello y como funciona, etc.</w:t>
+        <w:t xml:space="preserve">En el caso de conceptos sobre los que trata el proyecto, debemos decir su origen, aplicación e importancia, para tener una idea de lo que se va a tratar. A modo de ejemplo, si usamos bases de datos orientadas a objetos debemos decir que son, que importancia tienen y describir brevemente su forma de trabajo. Si nuestro proyecto es sobre emisión de video en directo, debemos describir la técnica usada para ello y </w:t>
+      </w:r>
+      <w:r>
+        <w:t>cómo</w:t>
+      </w:r>
+      <w:r>
+        <w:t xml:space="preserve"> funciona, etc.</w:t>
       </w:r>
     </w:p>
     <w:p>
@@ -11826,7 +11778,21 @@
         <w:rPr>
           <w:b/>
         </w:rPr>
-        <w:t xml:space="preserve"> o que partes de la misma se deben incluir.</w:t>
+        <w:t xml:space="preserve"> o que partes de </w:t>
+      </w:r>
+      <w:proofErr w:type="gramStart"/>
+      <w:r>
+        <w:rPr>
+          <w:b/>
+        </w:rPr>
+        <w:t>la misma</w:t>
+      </w:r>
+      <w:proofErr w:type="gramEnd"/>
+      <w:r>
+        <w:rPr>
+          <w:b/>
+        </w:rPr>
+        <w:t xml:space="preserve"> se deben incluir.</w:t>
       </w:r>
     </w:p>
     <w:p>
@@ -11848,12 +11814,28 @@
     </w:p>
     <w:p>
       <w:r>
-        <w:t>Debe contener un cronograma explicitando las entregas parciales, hitos intermedios y duración del proyecto a partir de la fecha de iniciación del mismo. Esto debe realizarse mediante alguna metodología de gestión de proyectos, que sirva de guía sobre la descomposición en tareas, la asignación de recursos, etc.</w:t>
-      </w:r>
-    </w:p>
-    <w:p>
-      <w:r>
-        <w:t>Es buena idea incluir diagramas que describan la planificación del avance del proyecto, por ejemplo es posible utilizar un diagrama Gantt:</w:t>
+        <w:t xml:space="preserve">Debe contener un cronograma explicitando las entregas parciales, hitos intermedios y duración del proyecto a partir de la fecha de iniciación </w:t>
+      </w:r>
+      <w:proofErr w:type="gramStart"/>
+      <w:r>
+        <w:t>del mismo</w:t>
+      </w:r>
+      <w:proofErr w:type="gramEnd"/>
+      <w:r>
+        <w:t>. Esto debe realizarse mediante alguna metodología de gestión de proyectos, que sirva de guía sobre la descomposición en tareas, la asignación de recursos, etc.</w:t>
+      </w:r>
+    </w:p>
+    <w:p>
+      <w:r>
+        <w:t xml:space="preserve">Es buena idea incluir diagramas que describan la planificación del avance del proyecto, por </w:t>
+      </w:r>
+      <w:proofErr w:type="gramStart"/>
+      <w:r>
+        <w:t>ejemplo</w:t>
+      </w:r>
+      <w:proofErr w:type="gramEnd"/>
+      <w:r>
+        <w:t xml:space="preserve"> es posible utilizar un diagrama Gantt:</w:t>
       </w:r>
     </w:p>
     <w:p>
@@ -12133,10 +12115,10 @@
             <v:path o:extrusionok="f" gradientshapeok="t" o:connecttype="rect"/>
             <o:lock v:ext="edit" aspectratio="t"/>
           </v:shapetype>
-          <v:shape id="_x0000_i1031" type="#_x0000_t75" style="width:431.25pt;height:146.25pt" o:ole="">
+          <v:shape id="_x0000_i1025" type="#_x0000_t75" style="width:431.25pt;height:146.25pt" o:ole="">
             <v:imagedata r:id="rId28" o:title=""/>
           </v:shape>
-          <o:OLEObject Type="Embed" ProgID="Excel.Sheet.8" ShapeID="_x0000_i1031" DrawAspect="Content" ObjectID="_1697213055" r:id="rId29"/>
+          <o:OLEObject Type="Embed" ProgID="Excel.Sheet.8" ShapeID="_x0000_i1025" DrawAspect="Content" ObjectID="_1697372391" r:id="rId29"/>
         </w:object>
       </w:r>
     </w:p>
@@ -12198,39 +12180,47 @@
     </w:p>
     <w:p>
       <w:r>
-        <w:t>Se trata de describir de nuevo el sistema, pero en lugar de repetir lo que ya hemos dicho de él, tenemos que constatar en este apartado hasta donde vamos a llegar en su construcción, es decir, qu</w:t>
-      </w:r>
-      <w:r>
-        <w:t>é</w:t>
-      </w:r>
-      <w:r>
-        <w:t xml:space="preserve"> l</w:t>
-      </w:r>
-      <w:r>
-        <w:t>í</w:t>
-      </w:r>
-      <w:r>
-        <w:t>mites vamos a poner en el desarrollo estableciendo qué se va a hacer y qué se va a omitir</w:t>
-      </w:r>
-      <w:r>
-        <w:t xml:space="preserve"> (en general, hasta donde se va a llegar). Podemos por tanto usar todo lo que hemos dicho en descripciones anteriores para ayudar a describir el alcance del sistema.</w:t>
-      </w:r>
-      <w:r>
-        <w:t xml:space="preserve"> Conviene dejar claro este apartado para así delimitar la labor de análisis y diseño que vamos a hacer a continuación y evitar así no describir aspectos que se han construido o describir cosas que finalmente no van a construirse. </w:t>
-      </w:r>
-    </w:p>
-    <w:p>
-      <w:pPr>
-        <w:rPr>
-          <w:b/>
-          <w:bCs/>
-          <w:color w:val="DDDDDD" w:themeColor="accent1"/>
-          <w:sz w:val="40"/>
-          <w:szCs w:val="26"/>
-        </w:rPr>
-      </w:pPr>
-      <w:r>
-        <w:t>En el caso de que quede claro implícitamente qué se va a hacer en el sistema, esta sección se puede omitir.</w:t>
+        <w:t>La aplicación desarrollada no es más que una prueba de concepto para demostrar que el uso de bonos de transporte público en autobuses y trenes es posible sustituyendo las tarjetas vulnerables por una aplicación móvil.</w:t>
+      </w:r>
+    </w:p>
+    <w:p>
+      <w:r>
+        <w:t xml:space="preserve">En ningún caso la aplicación desarrollada está </w:t>
+      </w:r>
+      <w:r>
+        <w:t>completamente lista para un despliegue real en trenes y autobuses, pues eso implicaría una labor mucho más compleja que la que se ha realizado en este Trabajo de Fin de Grado.</w:t>
+      </w:r>
+    </w:p>
+    <w:p>
+      <w:r>
+        <w:t>La aplicación desarrollada, permite a un usuario registrado “comprar” bonos, y administrarlos, pero esto no se hace por medio de una pasarela de pago real como se especifica en</w:t>
+      </w:r>
+      <w:r>
+        <w:t xml:space="preserve"> el apartado de </w:t>
+      </w:r>
+      <w:hyperlink w:anchor="_Ampliaciones" w:history="1">
+        <w:r>
+          <w:rPr>
+            <w:rStyle w:val="Hipervnculo"/>
+          </w:rPr>
+          <w:t>Ampliaciones</w:t>
+        </w:r>
+      </w:hyperlink>
+      <w:r>
+        <w:t xml:space="preserve"> de este documento</w:t>
+      </w:r>
+      <w:r>
+        <w:t>, si no que no es más que una simulación de lo que el usuario tendría que hacer para comprar un bono.</w:t>
+      </w:r>
+    </w:p>
+    <w:p>
+      <w:r>
+        <w:t>No es el objetivo de este proyecto construir una aplicación de pagos, pues se conoce que eso es posible y se puede hacer, y de hecho hay muchas aplicaciones para móviles desde las cuales se pueden hacer pagos. El objetivo del proyecto es demostrar que es posible la comunicación por medio de Bluetooth entre un dispositivo emisor (el dispositivo Android del vehículo) y no uno, sino varios dispositivos receptores (los móviles de los pasajeros).</w:t>
+      </w:r>
+    </w:p>
+    <w:p>
+      <w:r>
+        <w:t>La dificultad del proyecto no es comunicar dos móviles entre sí por bluetooth, pues se conoce que eso es posible y de hecho hay muchos ejemplos en internet, sino comunicar un dispositivo bluetooth con varios al mismo tiempo, de manera segura y sin interferencias entre ellos.</w:t>
       </w:r>
       <w:r>
         <w:br w:type="page"/>
@@ -12761,8 +12751,13 @@
     </w:p>
     <w:p>
       <w:r>
-        <w:t>A la hora de identificar actores debe analizarse la aplicación y sus usos. Ejemplos de posibles actores son: Usuario anónimo, usuario registrado, administrador,...</w:t>
-      </w:r>
+        <w:t xml:space="preserve">A la hora de identificar actores debe analizarse la aplicación y sus usos. Ejemplos de posibles actores son: Usuario anónimo, usuario registrado, </w:t>
+      </w:r>
+      <w:proofErr w:type="gramStart"/>
+      <w:r>
+        <w:t>administrador,...</w:t>
+      </w:r>
+      <w:proofErr w:type="gramEnd"/>
     </w:p>
     <w:p>
       <w:pPr>
@@ -12788,7 +12783,15 @@
         <w:t xml:space="preserve">haciéndose esto último </w:t>
       </w:r>
       <w:r>
-        <w:t>a través de los escenarios que forman parte del mismo.</w:t>
+        <w:t xml:space="preserve">a través de los escenarios que forman parte </w:t>
+      </w:r>
+      <w:proofErr w:type="gramStart"/>
+      <w:r>
+        <w:t>del mismo</w:t>
+      </w:r>
+      <w:proofErr w:type="gramEnd"/>
+      <w:r>
+        <w:t>.</w:t>
       </w:r>
     </w:p>
     <w:p>
@@ -13119,7 +13122,15 @@
         <w:t xml:space="preserve">la siguiente. </w:t>
       </w:r>
       <w:r>
-        <w:t>En ella se especifica el nombre único del caso de uso (se suelen nombrar según el objetivo que describen) y una descripción breve de lo que intenta hacer el usuario con este caso de uso (aunque breve, no obstante debemos asegurarnos de que es suficientemente completa y clara).</w:t>
+        <w:t xml:space="preserve">En ella se especifica el nombre único del caso de uso (se suelen nombrar según el objetivo que describen) y una descripción breve de lo que intenta hacer el usuario con este caso de uso (aunque breve, no </w:t>
+      </w:r>
+      <w:proofErr w:type="gramStart"/>
+      <w:r>
+        <w:t>obstante</w:t>
+      </w:r>
+      <w:proofErr w:type="gramEnd"/>
+      <w:r>
+        <w:t xml:space="preserve"> debemos asegurarnos de que es suficientemente completa y clara).</w:t>
       </w:r>
     </w:p>
     <w:tbl>
@@ -13238,7 +13249,15 @@
     <w:p>
       <w:r>
         <w:lastRenderedPageBreak/>
-        <w:t>A continuación se incluyen un par de ejemplos</w:t>
+        <w:t xml:space="preserve">A </w:t>
+      </w:r>
+      <w:proofErr w:type="gramStart"/>
+      <w:r>
+        <w:t>continuación</w:t>
+      </w:r>
+      <w:proofErr w:type="gramEnd"/>
+      <w:r>
+        <w:t xml:space="preserve"> se incluyen un par de ejemplos</w:t>
       </w:r>
       <w:r>
         <w:t xml:space="preserve"> correspondientes a los diagramas de casos de uso de ejemplo anteriores</w:t>
@@ -13753,11 +13772,19 @@
       <w:r>
         <w:t>en lugar de “</w:t>
       </w:r>
+      <w:proofErr w:type="gramStart"/>
       <w:r>
         <w:rPr>
           <w:rFonts w:ascii="Courier New" w:hAnsi="Courier New" w:cs="Courier New"/>
         </w:rPr>
-        <w:t>insertarUsuario(Usuario:u)</w:t>
+        <w:t>insertarUsuario(</w:t>
+      </w:r>
+      <w:proofErr w:type="gramEnd"/>
+      <w:r>
+        <w:rPr>
+          <w:rFonts w:ascii="Courier New" w:hAnsi="Courier New" w:cs="Courier New"/>
+        </w:rPr>
+        <w:t>Usuario:u)</w:t>
       </w:r>
       <w:r>
         <w:t>” es mejor poner simplemente “</w:t>
@@ -13856,7 +13883,11 @@
         <w:t xml:space="preserve">elevado, sino que lo que se busca es una idea aproximada </w:t>
       </w:r>
       <w:r>
-        <w:t>(pero precisa) de cómo va a ser el</w:t>
+        <w:t xml:space="preserve">(pero precisa) de cómo va a ser </w:t>
+      </w:r>
+      <w:proofErr w:type="gramStart"/>
+      <w:r>
+        <w:t>el</w:t>
       </w:r>
       <w:r>
         <w:t xml:space="preserve"> sistema</w:t>
@@ -13864,11 +13895,20 @@
       <w:r>
         <w:t xml:space="preserve"> a construir</w:t>
       </w:r>
+      <w:proofErr w:type="gramEnd"/>
       <w:r>
         <w:t>.</w:t>
       </w:r>
       <w:r>
-        <w:t xml:space="preserve"> En este diagrama también pueden aparecer los subsistemas identificados anteriormente. A continuación se muestra un ejemplo:</w:t>
+        <w:t xml:space="preserve"> En este diagrama también pueden aparecer los subsistemas identificados anteriormente. A </w:t>
+      </w:r>
+      <w:proofErr w:type="gramStart"/>
+      <w:r>
+        <w:t>continuación</w:t>
+      </w:r>
+      <w:proofErr w:type="gramEnd"/>
+      <w:r>
+        <w:t xml:space="preserve"> se muestra un ejemplo:</w:t>
       </w:r>
     </w:p>
     <w:p>
@@ -13952,7 +13992,15 @@
     </w:p>
     <w:p>
       <w:r>
-        <w:t>Las clases deberían estar organizadas por los subsistemas identificados en anteriormente, rellenando una tabla como la siguiente por cada clase del mismo:</w:t>
+        <w:t xml:space="preserve">Las clases deberían estar organizadas por los subsistemas identificados en anteriormente, rellenando una tabla como la siguiente por cada clase </w:t>
+      </w:r>
+      <w:proofErr w:type="gramStart"/>
+      <w:r>
+        <w:t>del mismo</w:t>
+      </w:r>
+      <w:proofErr w:type="gramEnd"/>
+      <w:r>
+        <w:t>:</w:t>
       </w:r>
     </w:p>
     <w:p>
@@ -14429,7 +14477,15 @@
         <w:t xml:space="preserve"> e</w:t>
       </w:r>
       <w:r>
-        <w:t xml:space="preserve"> incluyen información acerca de los objetivos, expectativas, motivaciones, acciones y reacciones que se llevan a cabo. Los escenarios deben reflejar la forma en la que un sistema se comporta y se suelen describir en lenguaje coloquial, intentando no recurrir excesivamente a tecnicismos para poder ser entendidos por el usuario final. La intención de los mismos es definir el comportamiento deseado del </w:t>
+        <w:t xml:space="preserve"> incluyen información acerca de los objetivos, expectativas, motivaciones, acciones y reacciones que se llevan a cabo. Los escenarios deben reflejar la forma en la que un sistema se comporta y se suelen describir en lenguaje coloquial, intentando no recurrir excesivamente a tecnicismos para poder ser entendidos por el usuario final. La intención de </w:t>
+      </w:r>
+      <w:proofErr w:type="gramStart"/>
+      <w:r>
+        <w:t>los mismos</w:t>
+      </w:r>
+      <w:proofErr w:type="gramEnd"/>
+      <w:r>
+        <w:t xml:space="preserve"> es definir el comportamiento deseado del </w:t>
       </w:r>
       <w:r>
         <w:rPr>
@@ -14821,7 +14877,15 @@
         <w:t>estándar</w:t>
       </w:r>
       <w:r>
-        <w:t xml:space="preserve"> para describir los casos de uso y sus escenarios en una documentación, sino que es frecuente adaptar su descripción al proyecto que se está describiendo. A continuación se da un ejemplo</w:t>
+        <w:t xml:space="preserve"> para describir los casos de uso y sus escenarios en una documentación, sino que es frecuente adaptar su descripción al proyecto que se está describiendo. A </w:t>
+      </w:r>
+      <w:proofErr w:type="gramStart"/>
+      <w:r>
+        <w:t>continuación</w:t>
+      </w:r>
+      <w:proofErr w:type="gramEnd"/>
+      <w:r>
+        <w:t xml:space="preserve"> se da un ejemplo</w:t>
       </w:r>
       <w:r>
         <w:t xml:space="preserve"> de tabla para la descripción de los mismos,</w:t>
@@ -14902,7 +14966,15 @@
           </w:tcPr>
           <w:p>
             <w:r>
-              <w:t>Descripción de todas las condiciones que deben cumplirse para iniciar el caso de uso. Esto quiere decir que si el sistema no está en estado descrito por sus precondiciones, el comportamiento del caso de uso no está determinado.</w:t>
+              <w:t xml:space="preserve">Descripción de todas las condiciones que deben cumplirse para iniciar el caso de uso. Esto quiere decir </w:t>
+            </w:r>
+            <w:proofErr w:type="gramStart"/>
+            <w:r>
+              <w:t>que</w:t>
+            </w:r>
+            <w:proofErr w:type="gramEnd"/>
+            <w:r>
+              <w:t xml:space="preserve"> si el sistema no está en estado descrito por sus precondiciones, el comportamiento del caso de uso no está determinado.</w:t>
             </w:r>
           </w:p>
         </w:tc>
@@ -14995,7 +15067,15 @@
           </w:tcPr>
           <w:p>
             <w:r>
-              <w:t>Se usará para capturar la esencia del caso de uso (su escenario principal), describiendo el contenido del mismo y sus operaciones</w:t>
+              <w:t xml:space="preserve">Se usará para capturar la esencia del caso de uso (su escenario principal), describiendo el contenido </w:t>
+            </w:r>
+            <w:proofErr w:type="gramStart"/>
+            <w:r>
+              <w:t>del mismo</w:t>
+            </w:r>
+            <w:proofErr w:type="gramEnd"/>
+            <w:r>
+              <w:t xml:space="preserve"> y sus operaciones</w:t>
             </w:r>
           </w:p>
         </w:tc>
@@ -15155,7 +15235,15 @@
         <w:t>ellas incluir primero un diagrama con la secuencia de pasos que contempla el mismo seguido de tablas como la mostrada antes, una por cada caso de uso</w:t>
       </w:r>
       <w:r>
-        <w:t>. A continuación se muestran unos ejemplos de esto para aclarar el contenido de esta sección.</w:t>
+        <w:t xml:space="preserve">. A </w:t>
+      </w:r>
+      <w:proofErr w:type="gramStart"/>
+      <w:r>
+        <w:t>continuación</w:t>
+      </w:r>
+      <w:proofErr w:type="gramEnd"/>
+      <w:r>
+        <w:t xml:space="preserve"> se muestran unos ejemplos de esto para aclarar el contenido de esta sección.</w:t>
       </w:r>
     </w:p>
     <w:p>
@@ -16454,6 +16542,7 @@
         </w:rPr>
         <w:t xml:space="preserve">Podemos encontrar </w:t>
       </w:r>
+      <w:proofErr w:type="gramStart"/>
       <w:r>
         <w:rPr>
           <w:rStyle w:val="apple-style-span"/>
@@ -16484,6 +16573,7 @@
         </w:rPr>
         <w:t>información</w:t>
       </w:r>
+      <w:proofErr w:type="gramEnd"/>
       <w:r>
         <w:rPr>
           <w:rStyle w:val="apple-style-span"/>
@@ -16697,7 +16787,15 @@
         <w:t>interactúa</w:t>
       </w:r>
       <w:r>
-        <w:t>. También se les denomina “Elementos de Interface”</w:t>
+        <w:t xml:space="preserve">. También se les denomina “Elementos de </w:t>
+      </w:r>
+      <w:proofErr w:type="gramStart"/>
+      <w:r>
+        <w:t>Interface</w:t>
+      </w:r>
+      <w:proofErr w:type="gramEnd"/>
+      <w:r>
+        <w:t>”</w:t>
       </w:r>
     </w:p>
     <w:p>
@@ -17164,7 +17262,15 @@
         <w:t xml:space="preserve"> </w:t>
       </w:r>
       <w:r>
-        <w:t>Un enlace que puede ser de ayuda a la hora de tomar determinadas decisiones a la hora de construir el interface de la</w:t>
+        <w:t xml:space="preserve">Un enlace que puede ser de ayuda a la hora de tomar determinadas decisiones a la hora de construir </w:t>
+      </w:r>
+      <w:proofErr w:type="gramStart"/>
+      <w:r>
+        <w:t>el interface</w:t>
+      </w:r>
+      <w:proofErr w:type="gramEnd"/>
+      <w:r>
+        <w:t xml:space="preserve"> de la</w:t>
       </w:r>
       <w:r>
         <w:t xml:space="preserve"> aplicación es el siguiente: </w:t>
@@ -17233,7 +17339,15 @@
     </w:p>
     <w:p>
       <w:r>
-        <w:t>Para los distintos tipos de pantallas, se debe hacer un esquema que muestre la disposición de las mismas, que permita identificar donde irá cada elemento y las diferentes zonas de trabajo. Se muestra un ejemplo con este dibujo:</w:t>
+        <w:t xml:space="preserve">Para los distintos tipos de pantallas, se debe hacer un esquema que muestre la disposición de </w:t>
+      </w:r>
+      <w:proofErr w:type="gramStart"/>
+      <w:r>
+        <w:t>las mismas</w:t>
+      </w:r>
+      <w:proofErr w:type="gramEnd"/>
+      <w:r>
+        <w:t>, que permita identificar donde irá cada elemento y las diferentes zonas de trabajo. Se muestra un ejemplo con este dibujo:</w:t>
       </w:r>
     </w:p>
     <w:p/>
@@ -17310,7 +17424,15 @@
     </w:p>
     <w:p>
       <w:r>
-        <w:t xml:space="preserve">Otra posible opción para este apartado es diseñar ya las pantallas definitivas sin funcionalidad, solo para ver como quedarán en el producto final  (es decir, crear un </w:t>
+        <w:t xml:space="preserve">Otra posible opción para este apartado es diseñar ya las pantallas definitivas sin funcionalidad, solo para ver como quedarán en el producto </w:t>
+      </w:r>
+      <w:proofErr w:type="gramStart"/>
+      <w:r>
+        <w:t>final  (</w:t>
+      </w:r>
+      <w:proofErr w:type="gramEnd"/>
+      <w:r>
+        <w:t xml:space="preserve">es decir, crear un </w:t>
       </w:r>
       <w:r>
         <w:rPr>
@@ -17428,7 +17550,15 @@
     </w:p>
     <w:p>
       <w:r>
-        <w:t>Las pruebas contemplarán aspectos tanto de funcionalidad de la aplicación como de aspectos de los usuarios o clientes de la misma.</w:t>
+        <w:t xml:space="preserve">Las pruebas contemplarán aspectos tanto de funcionalidad de la aplicación como de aspectos de los usuarios o clientes de </w:t>
+      </w:r>
+      <w:proofErr w:type="gramStart"/>
+      <w:r>
+        <w:t>la misma</w:t>
+      </w:r>
+      <w:proofErr w:type="gramEnd"/>
+      <w:r>
+        <w:t>.</w:t>
       </w:r>
     </w:p>
     <w:p>
@@ -17681,7 +17811,15 @@
         <w:t>s independientes para cada caso</w:t>
       </w:r>
       <w:r>
-        <w:t>. A continuación se muestra un pequeño ejemplo para un caso de uso</w:t>
+        <w:t xml:space="preserve">. A </w:t>
+      </w:r>
+      <w:proofErr w:type="gramStart"/>
+      <w:r>
+        <w:t>continuación</w:t>
+      </w:r>
+      <w:proofErr w:type="gramEnd"/>
+      <w:r>
+        <w:t xml:space="preserve"> se muestra un pequeño ejemplo para un caso de uso</w:t>
       </w:r>
       <w:r>
         <w:t>:</w:t>
@@ -18042,7 +18180,15 @@
     </w:p>
     <w:p>
       <w:r>
-        <w:t>Descripción de los paquetes del diagrama (que tipo de elementos contiene, para qué sirven los mismos,…).</w:t>
+        <w:t xml:space="preserve">Descripción de los paquetes del diagrama (que tipo de elementos contiene, para qué sirven los </w:t>
+      </w:r>
+      <w:proofErr w:type="gramStart"/>
+      <w:r>
+        <w:t>mismos,…</w:t>
+      </w:r>
+      <w:proofErr w:type="gramEnd"/>
+      <w:r>
+        <w:t>).</w:t>
       </w:r>
     </w:p>
     <w:p>
@@ -18152,7 +18298,15 @@
         <w:t xml:space="preserve"> y esta sección es la indicada para representar estos procesos </w:t>
       </w:r>
       <w:r>
-        <w:t>y máquinas así como</w:t>
+        <w:t xml:space="preserve">y </w:t>
+      </w:r>
+      <w:proofErr w:type="gramStart"/>
+      <w:r>
+        <w:t>máquinas</w:t>
+      </w:r>
+      <w:proofErr w:type="gramEnd"/>
+      <w:r>
+        <w:t xml:space="preserve"> así como</w:t>
       </w:r>
       <w:r>
         <w:t xml:space="preserve"> la relación existente entre ellos. Debemos ofrecer un diagrama (un ejemplo extremadamente simple de cómo podemos hacerlo se muestra a continuación) y posteriormente una descripción de que es cada parte de la aplicación y su función (relacionándolo con las clases y paquetes </w:t>
@@ -18339,7 +18493,15 @@
         <w:t xml:space="preserve"> entre ellas)</w:t>
       </w:r>
       <w:r>
-        <w:t>, explicando todo aquel dato acerca de la utilidad de los mismos y justificando todo aquello que consideremos necesario.</w:t>
+        <w:t xml:space="preserve">, explicando todo aquel dato acerca de la utilidad de </w:t>
+      </w:r>
+      <w:proofErr w:type="gramStart"/>
+      <w:r>
+        <w:t>los mismos</w:t>
+      </w:r>
+      <w:proofErr w:type="gramEnd"/>
+      <w:r>
+        <w:t xml:space="preserve"> y justificando todo aquello que consideremos necesario.</w:t>
       </w:r>
     </w:p>
     <w:p>
@@ -18393,8 +18555,13 @@
         </w:numPr>
       </w:pPr>
       <w:r>
-        <w:t>Debemos mostrar todas las asociaciones y agregaciones (en general, relaciones) que  necesitemos</w:t>
-      </w:r>
+        <w:t xml:space="preserve">Debemos mostrar todas las asociaciones y agregaciones (en general, relaciones) </w:t>
+      </w:r>
+      <w:proofErr w:type="gramStart"/>
+      <w:r>
+        <w:t>que  necesitemos</w:t>
+      </w:r>
+      <w:proofErr w:type="gramEnd"/>
       <w:r>
         <w:t>,</w:t>
       </w:r>
@@ -18423,7 +18590,15 @@
         </w:numPr>
       </w:pPr>
       <w:r>
-        <w:t>La jerarquía de clases debemos pensarla de acuerdo a las necesidades de cada subsistema y aplicación.</w:t>
+        <w:t xml:space="preserve">La jerarquía de clases debemos pensarla </w:t>
+      </w:r>
+      <w:proofErr w:type="gramStart"/>
+      <w:r>
+        <w:t>de acuerdo a</w:t>
+      </w:r>
+      <w:proofErr w:type="gramEnd"/>
+      <w:r>
+        <w:t xml:space="preserve"> las necesidades de cada subsistema y aplicación.</w:t>
       </w:r>
     </w:p>
     <w:p>
@@ -18483,11 +18658,16 @@
         <w:t>.</w:t>
       </w:r>
       <w:r>
-        <w:t xml:space="preserve"> Otra opción es hacer que la hoja que tenga el diagrama se imprima en otro formato que nos proporcione más espacio (en horizontal, A3</w:t>
+        <w:t xml:space="preserve"> Otra opción es hacer que la hoja que tenga el diagrama se imprima en otro formato que nos proporcione más espacio (en horizontal, A</w:t>
+      </w:r>
+      <w:proofErr w:type="gramStart"/>
+      <w:r>
+        <w:t>3</w:t>
       </w:r>
       <w:r>
         <w:t>,…</w:t>
       </w:r>
+      <w:proofErr w:type="gramEnd"/>
       <w:r>
         <w:t>).</w:t>
       </w:r>
@@ -18536,13 +18716,29 @@
         <w:t xml:space="preserve"> usando diagramas de interacción y de estados</w:t>
       </w:r>
       <w:r>
-        <w:t xml:space="preserve">. La estructura a seguir es la de incluir el diagrama en sí (dibujo) y luego hacer una lista explicando cada uno de los pasos existentes en dicho diagrama que lo requieran. </w:t>
+        <w:t xml:space="preserve">. </w:t>
+      </w:r>
+      <w:proofErr w:type="gramStart"/>
+      <w:r>
+        <w:t>La estructura a seguir</w:t>
+      </w:r>
+      <w:proofErr w:type="gramEnd"/>
+      <w:r>
+        <w:t xml:space="preserve"> es la de incluir el diagrama en sí (dibujo) y luego hacer una lista explicando cada uno de los pasos existentes en dicho diagrama que lo requieran. </w:t>
       </w:r>
       <w:r>
         <w:t>L</w:t>
       </w:r>
       <w:r>
-        <w:t xml:space="preserve">os diagramas deben incluir nombres de clases,  métodos y parámetros </w:t>
+        <w:t xml:space="preserve">os diagramas deben incluir nombres de </w:t>
+      </w:r>
+      <w:proofErr w:type="gramStart"/>
+      <w:r>
+        <w:t>clases,  métodos</w:t>
+      </w:r>
+      <w:proofErr w:type="gramEnd"/>
+      <w:r>
+        <w:t xml:space="preserve"> y parámetros </w:t>
       </w:r>
       <w:r>
         <w:t>“</w:t>
@@ -18864,8 +19060,13 @@
       <w:r>
         <w:t>Para la identificación de los usuarios con la base de datos se ha utilizado la dependencia: “</w:t>
       </w:r>
-      <w:r>
-        <w:t>com.google.android.gms:play-services-auth:19.2.0</w:t>
+      <w:proofErr w:type="gramStart"/>
+      <w:r>
+        <w:t>com.google.android.gms:play</w:t>
+      </w:r>
+      <w:proofErr w:type="gramEnd"/>
+      <w:r>
+        <w:t>-services-auth:19.2.0</w:t>
       </w:r>
       <w:r>
         <w:t>”</w:t>
@@ -19495,7 +19696,15 @@
         <w:t>,</w:t>
       </w:r>
       <w:r>
-        <w:t xml:space="preserve"> aunque un sistema conste de múltiples procesos independientes que colaboran entre sí (por ejemplo un cliente y un servidor), las pruebas se hagan en sólo una máquina (Ej.: cliente y servidor </w:t>
+        <w:t xml:space="preserve"> aunque un sistema conste de múltiples procesos independientes que colaboran entre sí (por </w:t>
+      </w:r>
+      <w:proofErr w:type="gramStart"/>
+      <w:r>
+        <w:t>ejemplo</w:t>
+      </w:r>
+      <w:proofErr w:type="gramEnd"/>
+      <w:r>
+        <w:t xml:space="preserve"> un cliente y un servidor), las pruebas se hagan en sólo una máquina (Ej.: cliente y servidor </w:t>
       </w:r>
       <w:r>
         <w:t xml:space="preserve">que </w:t>
@@ -19741,10 +19950,18 @@
       <w:bookmarkStart w:id="73" w:name="_Toc249788148"/>
       <w:r>
         <w:lastRenderedPageBreak/>
-        <w:t>Pruebas de Usabilidad</w:t>
-      </w:r>
-      <w:r>
-        <w:t xml:space="preserve">  y Accesibilidad</w:t>
+        <w:t xml:space="preserve">Pruebas de </w:t>
+      </w:r>
+      <w:proofErr w:type="gramStart"/>
+      <w:r>
+        <w:t>Usabilidad</w:t>
+      </w:r>
+      <w:r>
+        <w:t xml:space="preserve">  y</w:t>
+      </w:r>
+      <w:proofErr w:type="gramEnd"/>
+      <w:r>
+        <w:t xml:space="preserve"> Accesibilidad</w:t>
       </w:r>
       <w:bookmarkEnd w:id="73"/>
     </w:p>
@@ -19814,10 +20031,26 @@
         <w:t>Usuarios</w:t>
       </w:r>
       <w:r>
-        <w:t>: Distintos grupos de usuarios de la aplicación sobre los que vamos a realizar las pruebas. Cada usuario tendrá un perfil de uso distinto y tenemos que tenerlo en cuenta a la hora de hacer las pruebas.</w:t>
-      </w:r>
-      <w:r>
-        <w:t xml:space="preserve"> Por lo general es suficiente con efectuar las pruebas con un número reducido de usuarios (de 3 a 5). También debemos dejar bien claro, en caso de que los usuarios lo deseen, la profesión y la edad de los mismos.</w:t>
+        <w:t xml:space="preserve">: Distintos grupos de usuarios de la aplicación sobre los que vamos a realizar las pruebas. Cada usuario tendrá un perfil de uso distinto y </w:t>
+      </w:r>
+      <w:proofErr w:type="gramStart"/>
+      <w:r>
+        <w:t>tenemos que tenerlo</w:t>
+      </w:r>
+      <w:proofErr w:type="gramEnd"/>
+      <w:r>
+        <w:t xml:space="preserve"> en cuenta a la hora de hacer las pruebas.</w:t>
+      </w:r>
+      <w:r>
+        <w:t xml:space="preserve"> Por lo general es suficiente con efectuar las pruebas con un número reducido de usuarios (de 3 a 5). También debemos dejar bien claro, en caso de que los usuarios lo deseen, la profesión y la edad de </w:t>
+      </w:r>
+      <w:proofErr w:type="gramStart"/>
+      <w:r>
+        <w:t>los mismos</w:t>
+      </w:r>
+      <w:proofErr w:type="gramEnd"/>
+      <w:r>
+        <w:t>.</w:t>
       </w:r>
     </w:p>
     <w:p>
@@ -19870,14 +20103,19 @@
         <w:t>de herramientas como pruebas basadas en las opiniones dadas de forma oral por los usuarios,</w:t>
       </w:r>
       <w:r>
-        <w:t xml:space="preserve"> heurísticas,</w:t>
-      </w:r>
-      <w:r>
         <w:t xml:space="preserve"> </w:t>
       </w:r>
+      <w:proofErr w:type="gramStart"/>
+      <w:r>
+        <w:t>heurísticas,</w:t>
+      </w:r>
+      <w:r>
+        <w:t xml:space="preserve"> </w:t>
+      </w:r>
       <w:r>
         <w:t xml:space="preserve"> etc.</w:t>
       </w:r>
+      <w:proofErr w:type="gramEnd"/>
       <w:r>
         <w:t xml:space="preserve"> Dependiendo fundamentalmente </w:t>
       </w:r>
@@ -19904,7 +20142,15 @@
     </w:p>
     <w:p>
       <w:r>
-        <w:t>Detallamos a continuación algunas pautas a seguir en el diseño de los cuestionarios que podamos necesitar, si se estima oportuno el uso de esta herramienta. Una norma muy importante a cumplir es que él tiempo necesario para rellenar los cuestionarios no deben superar los 15 minutos.</w:t>
+        <w:t xml:space="preserve">Detallamos a continuación algunas pautas a seguir en el diseño de los cuestionarios que podamos necesitar, si se estima oportuno el uso de esta herramienta. </w:t>
+      </w:r>
+      <w:proofErr w:type="gramStart"/>
+      <w:r>
+        <w:t>Una norma muy importante a cumplir</w:t>
+      </w:r>
+      <w:proofErr w:type="gramEnd"/>
+      <w:r>
+        <w:t xml:space="preserve"> es que él tiempo necesario para rellenar los cuestionarios no deben superar los 15 minutos.</w:t>
       </w:r>
     </w:p>
     <w:p>
@@ -19917,13 +20163,26 @@
     </w:p>
     <w:p>
       <w:r>
-        <w:t xml:space="preserve">Debemos elaborar un cuestionario para que los usuarios lo hagan y determinar así distintos aspectos del mismo y de su interacción con la aplicación. </w:t>
-      </w:r>
+        <w:t xml:space="preserve">Debemos elaborar un cuestionario para que los usuarios lo hagan y determinar así distintos aspectos </w:t>
+      </w:r>
+      <w:proofErr w:type="gramStart"/>
+      <w:r>
+        <w:t>del mismo</w:t>
+      </w:r>
+      <w:proofErr w:type="gramEnd"/>
+      <w:r>
+        <w:t xml:space="preserve"> y de su interacción con la aplicación. </w:t>
+      </w:r>
+      <w:proofErr w:type="gramStart"/>
       <w:r>
         <w:t>Los</w:t>
       </w:r>
       <w:r>
-        <w:t xml:space="preserve"> puntos a tocar son</w:t>
+        <w:t xml:space="preserve"> puntos a tocar</w:t>
+      </w:r>
+      <w:proofErr w:type="gramEnd"/>
+      <w:r>
+        <w:t xml:space="preserve"> son</w:t>
       </w:r>
       <w:r>
         <w:t xml:space="preserve"> (esto es un esquema que puede ampliarse si se desea para adaptarlo a la aplicación en sí)</w:t>
@@ -20046,7 +20305,15 @@
         <w:pStyle w:val="Ttulo5"/>
       </w:pPr>
       <w:r>
-        <w:t>Cuestionario para el Responsable de las Pruebas</w:t>
+        <w:t xml:space="preserve">Cuestionario para el </w:t>
+      </w:r>
+      <w:proofErr w:type="gramStart"/>
+      <w:r>
+        <w:t>Responsable</w:t>
+      </w:r>
+      <w:proofErr w:type="gramEnd"/>
+      <w:r>
+        <w:t xml:space="preserve"> de las Pruebas</w:t>
       </w:r>
     </w:p>
     <w:p>
@@ -20446,7 +20713,15 @@
     </w:p>
     <w:p>
       <w:r>
-        <w:t>Hacer un compendio de actividades que se puedan hacer con la aplicación para que nuestros usuarios las hagan y comenten los problemas y dificultades que según su opinión presenta la aplicación (si existiesen). Debemos recoger estas opiniones en el documento. Posibles actividades a probar son:</w:t>
+        <w:t xml:space="preserve">Hacer un compendio de actividades que se puedan hacer con la aplicación para que nuestros usuarios las hagan y comenten los problemas y dificultades que según su opinión presenta la aplicación (si existiesen). Debemos recoger estas opiniones en el documento. </w:t>
+      </w:r>
+      <w:proofErr w:type="gramStart"/>
+      <w:r>
+        <w:t>Posibles actividades a probar</w:t>
+      </w:r>
+      <w:proofErr w:type="gramEnd"/>
+      <w:r>
+        <w:t xml:space="preserve"> son:</w:t>
       </w:r>
     </w:p>
     <w:p>
@@ -21552,7 +21827,15 @@
         <w:pStyle w:val="Ttulo5"/>
       </w:pPr>
       <w:r>
-        <w:t>Cuestionario para el Responsable de las Pruebas</w:t>
+        <w:t xml:space="preserve">Cuestionario para el </w:t>
+      </w:r>
+      <w:proofErr w:type="gramStart"/>
+      <w:r>
+        <w:t>Responsable</w:t>
+      </w:r>
+      <w:proofErr w:type="gramEnd"/>
+      <w:r>
+        <w:t xml:space="preserve"> de las Pruebas</w:t>
       </w:r>
     </w:p>
     <w:tbl>
@@ -21864,7 +22147,15 @@
         <w:t>Errores</w:t>
       </w:r>
       <w:r>
-        <w:t>: Cuantos errores cometen los usuarios en las distintas tareas, lo que decrementa la usabilidad del mismo.</w:t>
+        <w:t xml:space="preserve">: Cuantos errores cometen los usuarios en las distintas tareas, lo que decrementa la usabilidad </w:t>
+      </w:r>
+      <w:proofErr w:type="gramStart"/>
+      <w:r>
+        <w:t>del mismo</w:t>
+      </w:r>
+      <w:proofErr w:type="gramEnd"/>
+      <w:r>
+        <w:t>.</w:t>
       </w:r>
     </w:p>
     <w:p>
@@ -22074,11 +22365,27 @@
     </w:p>
     <w:p>
       <w:r>
-        <w:t xml:space="preserve">El sistema desarrollado consumirá una determinada cantidad de recursos (memoria y tiempo de proceso) que debemos procurar que sean los menores posible. Por ello, la aplicación debe al menos medirse para ver cuántos recursos consume y se debe intentar eliminar posibles </w:t>
+        <w:t xml:space="preserve">El sistema desarrollado consumirá una determinada cantidad de recursos (memoria y tiempo de proceso) que debemos procurar que sean los </w:t>
+      </w:r>
+      <w:proofErr w:type="gramStart"/>
+      <w:r>
+        <w:t>menores posible</w:t>
+      </w:r>
+      <w:proofErr w:type="gramEnd"/>
+      <w:r>
+        <w:t xml:space="preserve">. Por ello, la aplicación debe al menos medirse para ver cuántos recursos consume y se debe intentar eliminar posibles </w:t>
       </w:r>
       <w:r>
         <w:lastRenderedPageBreak/>
-        <w:t>cuellos de botella en el rendimiento que se puedan presentar en uno o varios subsistemas de la misma.</w:t>
+        <w:t xml:space="preserve">cuellos de botella en el rendimiento que se puedan presentar en uno o varios subsistemas de </w:t>
+      </w:r>
+      <w:proofErr w:type="gramStart"/>
+      <w:r>
+        <w:t>la misma</w:t>
+      </w:r>
+      <w:proofErr w:type="gramEnd"/>
+      <w:r>
+        <w:t>.</w:t>
       </w:r>
       <w:r>
         <w:t xml:space="preserve"> Debemos diseñar medios para hacer estas mediciones en nuestra aplicación.</w:t>
@@ -22127,7 +22434,15 @@
     </w:p>
     <w:p>
       <w:r>
-        <w:t>Una consideración a tener en cuenta es determinar qué actividades serán las más frecuentes y si su rendimiento es adecuado o no, ya que por esta vía conseguiremos una mejor optimización de la aplicación.</w:t>
+        <w:t xml:space="preserve">Una consideración </w:t>
+      </w:r>
+      <w:proofErr w:type="gramStart"/>
+      <w:r>
+        <w:t>a</w:t>
+      </w:r>
+      <w:proofErr w:type="gramEnd"/>
+      <w:r>
+        <w:t xml:space="preserve"> tener en cuenta es determinar qué actividades serán las más frecuentes y si su rendimiento es adecuado o no, ya que por esta vía conseguiremos una mejor optimización de la aplicación.</w:t>
       </w:r>
     </w:p>
     <w:p>
@@ -22436,7 +22751,15 @@
     </w:p>
     <w:p>
       <w:r>
-        <w:t xml:space="preserve">En esta sección debemos describir las clases más relevantes de nuestra aplicación de manera que se detallen todos sus atributos y métodos </w:t>
+        <w:t xml:space="preserve">En esta sección debemos describir las clases más relevantes de nuestra aplicación de manera que se detallen todos sus atributos y </w:t>
+      </w:r>
+      <w:proofErr w:type="gramStart"/>
+      <w:r>
+        <w:t>métodos</w:t>
+      </w:r>
+      <w:proofErr w:type="gramEnd"/>
+      <w:r>
+        <w:t xml:space="preserve"> </w:t>
       </w:r>
       <w:r>
         <w:t>así</w:t>
@@ -22640,8 +22963,13 @@
           </w:tcPr>
           <w:p>
             <w:r>
-              <w:t>Abstracta, Final,…</w:t>
-            </w:r>
+              <w:t xml:space="preserve">Abstracta, </w:t>
+            </w:r>
+            <w:proofErr w:type="gramStart"/>
+            <w:r>
+              <w:t>Final,…</w:t>
+            </w:r>
+            <w:proofErr w:type="gramEnd"/>
           </w:p>
         </w:tc>
         <w:tc>
@@ -22933,7 +23261,15 @@
               <w:t xml:space="preserve"> </w:t>
             </w:r>
             <w:r>
-              <w:t>Protegido, Privado)|(Abstracto, Virtual, Estático)</w:t>
+              <w:t xml:space="preserve">Protegido, </w:t>
+            </w:r>
+            <w:proofErr w:type="gramStart"/>
+            <w:r>
+              <w:t>Privado)|</w:t>
+            </w:r>
+            <w:proofErr w:type="gramEnd"/>
+            <w:r>
+              <w:t>(Abstracto, Virtual, Estático)</w:t>
             </w:r>
           </w:p>
         </w:tc>
@@ -24412,6 +24748,7 @@
               </w:rPr>
               <w:t xml:space="preserve">¿El </w:t>
             </w:r>
+            <w:proofErr w:type="gramStart"/>
             <w:r>
               <w:rPr>
                 <w:rFonts w:ascii="Calibri" w:eastAsia="Times New Roman" w:hAnsi="Calibri" w:cs="Times New Roman"/>
@@ -24420,7 +24757,18 @@
                 <w:color w:val="000000"/>
                 <w:lang w:eastAsia="es-ES"/>
               </w:rPr>
-              <w:t xml:space="preserve">look &amp; feel </w:t>
+              <w:t>look</w:t>
+            </w:r>
+            <w:proofErr w:type="gramEnd"/>
+            <w:r>
+              <w:rPr>
+                <w:rFonts w:ascii="Calibri" w:eastAsia="Times New Roman" w:hAnsi="Calibri" w:cs="Times New Roman"/>
+                <w:b/>
+                <w:i/>
+                <w:color w:val="000000"/>
+                <w:lang w:eastAsia="es-ES"/>
+              </w:rPr>
+              <w:t xml:space="preserve"> &amp; feel </w:t>
             </w:r>
             <w:r>
               <w:rPr>
@@ -25016,7 +25364,27 @@
                 <w:color w:val="000000"/>
                 <w:lang w:eastAsia="es-ES"/>
               </w:rPr>
-              <w:t>¿Se ofrece algún enlace con información sobre la empresa, sitio web, 'webmaster',...?</w:t>
+              <w:t>¿Se ofrece algún enlace con información sobre la empresa, sitio web, 'webmaster</w:t>
+            </w:r>
+            <w:proofErr w:type="gramStart"/>
+            <w:r>
+              <w:rPr>
+                <w:rFonts w:ascii="Calibri" w:eastAsia="Times New Roman" w:hAnsi="Calibri" w:cs="Times New Roman"/>
+                <w:b/>
+                <w:color w:val="000000"/>
+                <w:lang w:eastAsia="es-ES"/>
+              </w:rPr>
+              <w:t>',...</w:t>
+            </w:r>
+            <w:proofErr w:type="gramEnd"/>
+            <w:r>
+              <w:rPr>
+                <w:rFonts w:ascii="Calibri" w:eastAsia="Times New Roman" w:hAnsi="Calibri" w:cs="Times New Roman"/>
+                <w:b/>
+                <w:color w:val="000000"/>
+                <w:lang w:eastAsia="es-ES"/>
+              </w:rPr>
+              <w:t>?</w:t>
             </w:r>
           </w:p>
         </w:tc>
@@ -26160,8 +26528,18 @@
                 <w:color w:val="000000"/>
                 <w:lang w:eastAsia="es-ES"/>
               </w:rPr>
-              <w:t xml:space="preserve"> Hay varios tipos de estructuras: jerárquicas, hipertextual, facetada,...</w:t>
-            </w:r>
+              <w:t xml:space="preserve"> Hay varios tipos de estructuras: jerárquicas, hipertextual, </w:t>
+            </w:r>
+            <w:proofErr w:type="gramStart"/>
+            <w:r>
+              <w:rPr>
+                <w:rFonts w:ascii="Calibri" w:eastAsia="Times New Roman" w:hAnsi="Calibri" w:cs="Times New Roman"/>
+                <w:color w:val="000000"/>
+                <w:lang w:eastAsia="es-ES"/>
+              </w:rPr>
+              <w:t>facetada,...</w:t>
+            </w:r>
+            <w:proofErr w:type="gramEnd"/>
           </w:p>
         </w:tc>
         <w:tc>
@@ -26306,8 +26684,9 @@
                 <w:color w:val="000000"/>
                 <w:lang w:eastAsia="es-ES"/>
               </w:rPr>
-              <w:t xml:space="preserve">¿Están todos los </w:t>
-            </w:r>
+              <w:t xml:space="preserve">¿Están </w:t>
+            </w:r>
+            <w:proofErr w:type="gramStart"/>
             <w:r>
               <w:rPr>
                 <w:rFonts w:ascii="Calibri" w:eastAsia="Times New Roman" w:hAnsi="Calibri" w:cs="Times New Roman"/>
@@ -26315,8 +26694,18 @@
                 <w:color w:val="000000"/>
                 <w:lang w:eastAsia="es-ES"/>
               </w:rPr>
+              <w:t xml:space="preserve">todos los </w:t>
+            </w:r>
+            <w:r>
+              <w:rPr>
+                <w:rFonts w:ascii="Calibri" w:eastAsia="Times New Roman" w:hAnsi="Calibri" w:cs="Times New Roman"/>
+                <w:b/>
+                <w:color w:val="000000"/>
+                <w:lang w:eastAsia="es-ES"/>
+              </w:rPr>
               <w:t>clúster</w:t>
             </w:r>
+            <w:proofErr w:type="gramEnd"/>
             <w:r>
               <w:rPr>
                 <w:rFonts w:ascii="Calibri" w:eastAsia="Times New Roman" w:hAnsi="Calibri" w:cs="Times New Roman"/>
@@ -26433,7 +26822,27 @@
                 <w:color w:val="000000"/>
                 <w:lang w:eastAsia="es-ES"/>
               </w:rPr>
-              <w:t xml:space="preserve"> caracterización indica su estado (visitados, activos,...)?</w:t>
+              <w:t xml:space="preserve"> caracterización indica su estado (visitados, </w:t>
+            </w:r>
+            <w:proofErr w:type="gramStart"/>
+            <w:r>
+              <w:rPr>
+                <w:rFonts w:ascii="Calibri" w:eastAsia="Times New Roman" w:hAnsi="Calibri" w:cs="Times New Roman"/>
+                <w:b/>
+                <w:color w:val="000000"/>
+                <w:lang w:eastAsia="es-ES"/>
+              </w:rPr>
+              <w:t>activos,...</w:t>
+            </w:r>
+            <w:proofErr w:type="gramEnd"/>
+            <w:r>
+              <w:rPr>
+                <w:rFonts w:ascii="Calibri" w:eastAsia="Times New Roman" w:hAnsi="Calibri" w:cs="Times New Roman"/>
+                <w:b/>
+                <w:color w:val="000000"/>
+                <w:lang w:eastAsia="es-ES"/>
+              </w:rPr>
+              <w:t>)?</w:t>
             </w:r>
             <w:r>
               <w:rPr>
@@ -26595,8 +27004,18 @@
                 <w:color w:val="000000"/>
                 <w:lang w:eastAsia="es-ES"/>
               </w:rPr>
-              <w:t xml:space="preserve"> Relacionado con el nivel de significación del rótulo del enlace, aunque también con: el uso de globos de texto, información contextual, la barra de estado del navegador,...</w:t>
-            </w:r>
+              <w:t xml:space="preserve"> Relacionado con el nivel de significación del rótulo del enlace, aunque también con: el uso de globos de texto, información contextual, la barra de estado del </w:t>
+            </w:r>
+            <w:proofErr w:type="gramStart"/>
+            <w:r>
+              <w:rPr>
+                <w:rFonts w:ascii="Calibri" w:eastAsia="Times New Roman" w:hAnsi="Calibri" w:cs="Times New Roman"/>
+                <w:color w:val="000000"/>
+                <w:lang w:eastAsia="es-ES"/>
+              </w:rPr>
+              <w:t>navegador,...</w:t>
+            </w:r>
+            <w:proofErr w:type="gramEnd"/>
           </w:p>
         </w:tc>
         <w:tc>
@@ -26668,7 +27087,25 @@
                 <w:color w:val="000000"/>
                 <w:lang w:eastAsia="es-ES"/>
               </w:rPr>
-              <w:t xml:space="preserve"> Enlaces que no llevan a ningún sitio: Los enlaces rotos, y los que enlazan con la misma página que se está visualizando (por ejemplo enlaces a la "home" desde la misma página de inicio)</w:t>
+              <w:t xml:space="preserve"> Enlaces que no llevan a ningún sitio: Los enlaces rotos, y los que enlazan con la misma página que se está visualizando (por </w:t>
+            </w:r>
+            <w:proofErr w:type="gramStart"/>
+            <w:r>
+              <w:rPr>
+                <w:rFonts w:ascii="Calibri" w:eastAsia="Times New Roman" w:hAnsi="Calibri" w:cs="Times New Roman"/>
+                <w:color w:val="000000"/>
+                <w:lang w:eastAsia="es-ES"/>
+              </w:rPr>
+              <w:t>ejemplo</w:t>
+            </w:r>
+            <w:proofErr w:type="gramEnd"/>
+            <w:r>
+              <w:rPr>
+                <w:rFonts w:ascii="Calibri" w:eastAsia="Times New Roman" w:hAnsi="Calibri" w:cs="Times New Roman"/>
+                <w:color w:val="000000"/>
+                <w:lang w:eastAsia="es-ES"/>
+              </w:rPr>
+              <w:t xml:space="preserve"> enlaces a la "home" desde la misma página de inicio)</w:t>
             </w:r>
           </w:p>
         </w:tc>
@@ -26758,7 +27195,25 @@
                 <w:color w:val="000000"/>
                 <w:lang w:eastAsia="es-ES"/>
               </w:rPr>
-              <w:t>, enlaces a la página de inicio,...recuerde que el logo también es recomendable que enlace con la página de inicio.</w:t>
+              <w:t xml:space="preserve">, enlaces a la página de </w:t>
+            </w:r>
+            <w:proofErr w:type="gramStart"/>
+            <w:r>
+              <w:rPr>
+                <w:rFonts w:ascii="Calibri" w:eastAsia="Times New Roman" w:hAnsi="Calibri" w:cs="Times New Roman"/>
+                <w:color w:val="000000"/>
+                <w:lang w:eastAsia="es-ES"/>
+              </w:rPr>
+              <w:t>inicio,...</w:t>
+            </w:r>
+            <w:proofErr w:type="gramEnd"/>
+            <w:r>
+              <w:rPr>
+                <w:rFonts w:ascii="Calibri" w:eastAsia="Times New Roman" w:hAnsi="Calibri" w:cs="Times New Roman"/>
+                <w:color w:val="000000"/>
+                <w:lang w:eastAsia="es-ES"/>
+              </w:rPr>
+              <w:t>recuerde que el logo también es recomendable que enlace con la página de inicio.</w:t>
             </w:r>
           </w:p>
         </w:tc>
@@ -26996,7 +27451,25 @@
                 <w:color w:val="000000"/>
                 <w:lang w:eastAsia="es-ES"/>
               </w:rPr>
-              <w:t>Páginas huérfanas: que aún siendo enlazadas desde otras páginas, éstas no enlacen con ninguna.</w:t>
+              <w:t xml:space="preserve">Páginas huérfanas: </w:t>
+            </w:r>
+            <w:proofErr w:type="gramStart"/>
+            <w:r>
+              <w:rPr>
+                <w:rFonts w:ascii="Calibri" w:eastAsia="Times New Roman" w:hAnsi="Calibri" w:cs="Times New Roman"/>
+                <w:color w:val="000000"/>
+                <w:lang w:eastAsia="es-ES"/>
+              </w:rPr>
+              <w:t>que</w:t>
+            </w:r>
+            <w:proofErr w:type="gramEnd"/>
+            <w:r>
+              <w:rPr>
+                <w:rFonts w:ascii="Calibri" w:eastAsia="Times New Roman" w:hAnsi="Calibri" w:cs="Times New Roman"/>
+                <w:color w:val="000000"/>
+                <w:lang w:eastAsia="es-ES"/>
+              </w:rPr>
+              <w:t xml:space="preserve"> aún siendo enlazadas desde otras páginas, éstas no enlacen con ninguna.</w:t>
             </w:r>
           </w:p>
         </w:tc>
@@ -27692,7 +28165,25 @@
                 <w:color w:val="000000"/>
                 <w:lang w:eastAsia="es-ES"/>
               </w:rPr>
-              <w:t xml:space="preserve"> Es decir: directamente desde la home, y a ser posible desde todas las páginas del sitio, y colocado en la zona superior de la página.</w:t>
+              <w:t xml:space="preserve"> Es decir: directamente desde </w:t>
+            </w:r>
+            <w:proofErr w:type="gramStart"/>
+            <w:r>
+              <w:rPr>
+                <w:rFonts w:ascii="Calibri" w:eastAsia="Times New Roman" w:hAnsi="Calibri" w:cs="Times New Roman"/>
+                <w:color w:val="000000"/>
+                <w:lang w:eastAsia="es-ES"/>
+              </w:rPr>
+              <w:t>la home</w:t>
+            </w:r>
+            <w:proofErr w:type="gramEnd"/>
+            <w:r>
+              <w:rPr>
+                <w:rFonts w:ascii="Calibri" w:eastAsia="Times New Roman" w:hAnsi="Calibri" w:cs="Times New Roman"/>
+                <w:color w:val="000000"/>
+                <w:lang w:eastAsia="es-ES"/>
+              </w:rPr>
+              <w:t>, y a ser posible desde todas las páginas del sitio, y colocado en la zona superior de la página.</w:t>
             </w:r>
           </w:p>
         </w:tc>
@@ -28591,7 +29082,25 @@
                 <w:color w:val="000000"/>
                 <w:lang w:eastAsia="es-ES"/>
               </w:rPr>
-              <w:t xml:space="preserve"> La zona de la página más normal para incluir el enlace a la sección de Ayuda, es la superior derecha.</w:t>
+              <w:t xml:space="preserve"> La zona de la página más normal para incluir el enlace a la sección de </w:t>
+            </w:r>
+            <w:proofErr w:type="gramStart"/>
+            <w:r>
+              <w:rPr>
+                <w:rFonts w:ascii="Calibri" w:eastAsia="Times New Roman" w:hAnsi="Calibri" w:cs="Times New Roman"/>
+                <w:color w:val="000000"/>
+                <w:lang w:eastAsia="es-ES"/>
+              </w:rPr>
+              <w:t>Ayuda,</w:t>
+            </w:r>
+            <w:proofErr w:type="gramEnd"/>
+            <w:r>
+              <w:rPr>
+                <w:rFonts w:ascii="Calibri" w:eastAsia="Times New Roman" w:hAnsi="Calibri" w:cs="Times New Roman"/>
+                <w:color w:val="000000"/>
+                <w:lang w:eastAsia="es-ES"/>
+              </w:rPr>
+              <w:t xml:space="preserve"> es la superior derecha.</w:t>
             </w:r>
           </w:p>
         </w:tc>
@@ -28868,7 +29377,33 @@
                 <w:u w:val="single"/>
                 <w:lang w:eastAsia="es-ES"/>
               </w:rPr>
-              <w:t xml:space="preserve"> (debería cubrirse con los test de Accesibilidad posteriores)</w:t>
+              <w:t xml:space="preserve"> (debería cubrirse con </w:t>
+            </w:r>
+            <w:proofErr w:type="gramStart"/>
+            <w:r>
+              <w:rPr>
+                <w:rFonts w:ascii="Calibri" w:eastAsia="Times New Roman" w:hAnsi="Calibri" w:cs="Times New Roman"/>
+                <w:b/>
+                <w:i/>
+                <w:iCs/>
+                <w:color w:val="000000"/>
+                <w:u w:val="single"/>
+                <w:lang w:eastAsia="es-ES"/>
+              </w:rPr>
+              <w:t>los test</w:t>
+            </w:r>
+            <w:proofErr w:type="gramEnd"/>
+            <w:r>
+              <w:rPr>
+                <w:rFonts w:ascii="Calibri" w:eastAsia="Times New Roman" w:hAnsi="Calibri" w:cs="Times New Roman"/>
+                <w:b/>
+                <w:i/>
+                <w:iCs/>
+                <w:color w:val="000000"/>
+                <w:u w:val="single"/>
+                <w:lang w:eastAsia="es-ES"/>
+              </w:rPr>
+              <w:t xml:space="preserve"> de Accesibilidad posteriores)</w:t>
             </w:r>
           </w:p>
         </w:tc>
@@ -30253,7 +30788,15 @@
     </w:p>
     <w:p>
       <w:r>
-        <w:t xml:space="preserve">A continuación se detallan las tareas que se recomiendan hacer para asegurarnos de que el programa creado cumple con los estándares de accesibilidad. Esta sección está muy enfocada </w:t>
+        <w:t xml:space="preserve">A </w:t>
+      </w:r>
+      <w:proofErr w:type="gramStart"/>
+      <w:r>
+        <w:t>continuación</w:t>
+      </w:r>
+      <w:proofErr w:type="gramEnd"/>
+      <w:r>
+        <w:t xml:space="preserve"> se detallan las tareas que se recomiendan hacer para asegurarnos de que el programa creado cumple con los estándares de accesibilidad. Esta sección está muy enfocada </w:t>
       </w:r>
       <w:r>
         <w:lastRenderedPageBreak/>
@@ -30296,6 +30839,7 @@
       <w:r>
         <w:t xml:space="preserve">, </w:t>
       </w:r>
+      <w:proofErr w:type="gramStart"/>
       <w:r>
         <w:rPr>
           <w:i/>
@@ -30303,7 +30847,11 @@
         <w:t>Firefox</w:t>
       </w:r>
       <w:r>
-        <w:t>,…), lectores de pantalla o cualquier otra herramienta usada para hacer las pruebas.</w:t>
+        <w:t>,…</w:t>
+      </w:r>
+      <w:proofErr w:type="gramEnd"/>
+      <w:r>
+        <w:t>), lectores de pantalla o cualquier otra herramienta usada para hacer las pruebas.</w:t>
       </w:r>
     </w:p>
     <w:p/>
@@ -30352,7 +30900,15 @@
         </w:numPr>
       </w:pPr>
       <w:r>
-        <w:t>Páginas con distinta organización y funcionalidad, como por ejemplo:</w:t>
+        <w:t xml:space="preserve">Páginas con distinta organización y funcionalidad, </w:t>
+      </w:r>
+      <w:proofErr w:type="gramStart"/>
+      <w:r>
+        <w:t>como</w:t>
+      </w:r>
+      <w:proofErr w:type="gramEnd"/>
+      <w:r>
+        <w:t xml:space="preserve"> por ejemplo:</w:t>
       </w:r>
     </w:p>
     <w:p>
@@ -30682,13 +31238,29 @@
         <w:t xml:space="preserve"> ante ellas. </w:t>
       </w:r>
       <w:r>
-        <w:t xml:space="preserve"> Resoluciones interesantes a probar son: 800x600, 1024x768, 1152x864, 1280x720</w:t>
+        <w:t xml:space="preserve"> </w:t>
+      </w:r>
+      <w:proofErr w:type="gramStart"/>
+      <w:r>
+        <w:t>Resoluciones interesantes a probar</w:t>
+      </w:r>
+      <w:proofErr w:type="gramEnd"/>
+      <w:r>
+        <w:t xml:space="preserve"> son: 800x600, 1024x768, 1152x864, 1280x720</w:t>
       </w:r>
       <w:r>
         <w:t>, 1280x768, 1280x960, 1280x1024 y</w:t>
       </w:r>
       <w:r>
-        <w:t xml:space="preserve"> 1600x1200. Las resoluciones a probar están condicionadas por la máxima resolución de nuestro monitor, por lo que se recomienda poner el mismo a la máxima resolución posible antes de hacer estas pruebas.</w:t>
+        <w:t xml:space="preserve"> 1600x1200. </w:t>
+      </w:r>
+      <w:proofErr w:type="gramStart"/>
+      <w:r>
+        <w:t>Las resoluciones a probar</w:t>
+      </w:r>
+      <w:proofErr w:type="gramEnd"/>
+      <w:r>
+        <w:t xml:space="preserve"> están condicionadas por la máxima resolución de nuestro monitor, por lo que se recomienda poner el mismo a la máxima resolución posible antes de hacer estas pruebas.</w:t>
       </w:r>
     </w:p>
     <w:p>
@@ -30700,11 +31272,16 @@
         </w:numPr>
       </w:pPr>
       <w:r>
-        <w:t>Relacionado con lo anterior, también se recomienda, si es posible, comprobar cómo se ve nuestra aplicación en múltiples tamaños de pantalla (15 pulgadas, 17 pulgadas</w:t>
+        <w:t xml:space="preserve">Relacionado con lo anterior, también se recomienda, si es posible, comprobar cómo se ve nuestra aplicación en múltiples tamaños de pantalla (15 pulgadas, 17 </w:t>
+      </w:r>
+      <w:proofErr w:type="gramStart"/>
+      <w:r>
+        <w:t>pulgadas</w:t>
       </w:r>
       <w:r>
         <w:t>,…</w:t>
       </w:r>
+      <w:proofErr w:type="gramEnd"/>
       <w:r>
         <w:t>)</w:t>
       </w:r>
@@ -30780,6 +31357,7 @@
       <w:r>
         <w:t xml:space="preserve"> Para esto podemos usar la herramienta web </w:t>
       </w:r>
+      <w:proofErr w:type="gramStart"/>
       <w:r>
         <w:rPr>
           <w:i/>
@@ -30789,14 +31367,28 @@
       <w:r>
         <w:t xml:space="preserve">  (</w:t>
       </w:r>
-      <w:hyperlink r:id="rId70" w:history="1">
-        <w:r>
-          <w:rPr>
-            <w:rStyle w:val="Hipervnculo"/>
-          </w:rPr>
-          <w:t>http://graybit.com/main.php</w:t>
-        </w:r>
-      </w:hyperlink>
+      <w:proofErr w:type="gramEnd"/>
+      <w:r>
+        <w:fldChar w:fldCharType="begin"/>
+      </w:r>
+      <w:r>
+        <w:instrText xml:space="preserve"> HYPERLINK "http://graybit.com/main.php" </w:instrText>
+      </w:r>
+      <w:r>
+        <w:fldChar w:fldCharType="separate"/>
+      </w:r>
+      <w:r>
+        <w:rPr>
+          <w:rStyle w:val="Hipervnculo"/>
+        </w:rPr>
+        <w:t>http://graybit.com/main.php</w:t>
+      </w:r>
+      <w:r>
+        <w:rPr>
+          <w:rStyle w:val="Hipervnculo"/>
+        </w:rPr>
+        <w:fldChar w:fldCharType="end"/>
+      </w:r>
       <w:r>
         <w:t>).</w:t>
       </w:r>
@@ -30964,7 +31556,15 @@
         <w:t>cómo</w:t>
       </w:r>
       <w:r>
-        <w:t xml:space="preserve"> nuestras páginas se comportan ante diferentes clases de navegadores, como por ejemplo:</w:t>
+        <w:t xml:space="preserve"> nuestras páginas se comportan ante diferentes clases de navegadores, </w:t>
+      </w:r>
+      <w:proofErr w:type="gramStart"/>
+      <w:r>
+        <w:t>como</w:t>
+      </w:r>
+      <w:proofErr w:type="gramEnd"/>
+      <w:r>
+        <w:t xml:space="preserve"> por ejemplo:</w:t>
       </w:r>
     </w:p>
     <w:p>
@@ -30987,41 +31587,41 @@
       <w:r>
         <w:t xml:space="preserve"> (</w:t>
       </w:r>
+      <w:hyperlink r:id="rId70" w:history="1">
+        <w:r>
+          <w:rPr>
+            <w:rStyle w:val="Hipervnculo"/>
+          </w:rPr>
+          <w:t>http://firevox.clcworld.net/</w:t>
+        </w:r>
+      </w:hyperlink>
+      <w:r>
+        <w:t>) (gratuito) o</w:t>
+      </w:r>
+      <w:r>
+        <w:rPr>
+          <w:i/>
+        </w:rPr>
+        <w:t xml:space="preserve"> JAWS </w:t>
+      </w:r>
+      <w:r>
+        <w:t>(</w:t>
+      </w:r>
       <w:hyperlink r:id="rId71" w:history="1">
         <w:r>
           <w:rPr>
             <w:rStyle w:val="Hipervnculo"/>
           </w:rPr>
-          <w:t>http://firevox.clcworld.net/</w:t>
+          <w:t>http://www.freedomscientific.com/jaws-hq.asp</w:t>
         </w:r>
       </w:hyperlink>
       <w:r>
-        <w:t>) (gratuito) o</w:t>
-      </w:r>
-      <w:r>
-        <w:rPr>
-          <w:i/>
-        </w:rPr>
-        <w:t xml:space="preserve"> JAWS </w:t>
-      </w:r>
-      <w:r>
-        <w:t>(</w:t>
+        <w:t>). También puede encontrarse una lista de herramientas similares aquí:</w:t>
+      </w:r>
+      <w:r>
+        <w:t xml:space="preserve"> </w:t>
       </w:r>
       <w:hyperlink r:id="rId72" w:history="1">
-        <w:r>
-          <w:rPr>
-            <w:rStyle w:val="Hipervnculo"/>
-          </w:rPr>
-          <w:t>http://www.freedomscientific.com/jaws-hq.asp</w:t>
-        </w:r>
-      </w:hyperlink>
-      <w:r>
-        <w:t>). También puede encontrarse una lista de herramientas similares aquí:</w:t>
-      </w:r>
-      <w:r>
-        <w:t xml:space="preserve"> </w:t>
-      </w:r>
-      <w:hyperlink r:id="rId73" w:history="1">
         <w:r>
           <w:rPr>
             <w:rStyle w:val="Hipervnculo"/>
@@ -31112,6 +31712,7 @@
       <w:r>
         <w:t xml:space="preserve">, </w:t>
       </w:r>
+      <w:proofErr w:type="gramStart"/>
       <w:r>
         <w:rPr>
           <w:i/>
@@ -31121,6 +31722,7 @@
       <w:r>
         <w:t>,…</w:t>
       </w:r>
+      <w:proofErr w:type="gramEnd"/>
       <w:r>
         <w:t xml:space="preserve">) y con distintas versiones </w:t>
       </w:r>
@@ -31146,7 +31748,15 @@
         <w:t>,</w:t>
       </w:r>
       <w:r>
-        <w:t xml:space="preserve"> instalar un gran nº de navegadores y versiones de los mismos es muy costoso</w:t>
+        <w:t xml:space="preserve"> instalar un gran nº de navegadores y versiones de </w:t>
+      </w:r>
+      <w:proofErr w:type="gramStart"/>
+      <w:r>
+        <w:t>los mismos</w:t>
+      </w:r>
+      <w:proofErr w:type="gramEnd"/>
+      <w:r>
+        <w:t xml:space="preserve"> es muy costoso</w:t>
       </w:r>
       <w:r>
         <w:t>. No obstante</w:t>
@@ -31181,7 +31791,7 @@
       <w:r>
         <w:t xml:space="preserve"> (</w:t>
       </w:r>
-      <w:hyperlink r:id="rId74" w:history="1">
+      <w:hyperlink r:id="rId73" w:history="1">
         <w:r>
           <w:rPr>
             <w:rStyle w:val="Hipervnculo"/>
@@ -31323,7 +31933,7 @@
         </w:rPr>
         <w:t xml:space="preserve"> (</w:t>
       </w:r>
-      <w:hyperlink r:id="rId75" w:history="1">
+      <w:hyperlink r:id="rId74" w:history="1">
         <w:r>
           <w:rPr>
             <w:rStyle w:val="Hipervnculo"/>
@@ -31356,7 +31966,7 @@
       <w:r>
         <w:t xml:space="preserve"> (</w:t>
       </w:r>
-      <w:hyperlink r:id="rId76" w:history="1">
+      <w:hyperlink r:id="rId75" w:history="1">
         <w:r>
           <w:rPr>
             <w:rStyle w:val="Hipervnculo"/>
@@ -31385,7 +31995,7 @@
       <w:r>
         <w:t xml:space="preserve"> (</w:t>
       </w:r>
-      <w:hyperlink r:id="rId77" w:history="1">
+      <w:hyperlink r:id="rId76" w:history="1">
         <w:r>
           <w:rPr>
             <w:rStyle w:val="Hipervnculo"/>
@@ -31421,7 +32031,7 @@
         </w:rPr>
         <w:t xml:space="preserve"> (</w:t>
       </w:r>
-      <w:hyperlink r:id="rId78" w:history="1">
+      <w:hyperlink r:id="rId77" w:history="1">
         <w:r>
           <w:rPr>
             <w:rStyle w:val="Hipervnculo"/>
@@ -31617,7 +32227,15 @@
         <w:t>AAA</w:t>
       </w:r>
       <w:r>
-        <w:t xml:space="preserve">). Se recuerda que las web destinadas a la administración pública deben tener al menos un nivel AA, siendo este un nivel mínimo exigible en un </w:t>
+        <w:t xml:space="preserve">). Se recuerda que las </w:t>
+      </w:r>
+      <w:proofErr w:type="gramStart"/>
+      <w:r>
+        <w:t>web destinadas</w:t>
+      </w:r>
+      <w:proofErr w:type="gramEnd"/>
+      <w:r>
+        <w:t xml:space="preserve"> a la administración pública deben tener al menos un nivel AA, siendo este un nivel mínimo exigible en un </w:t>
       </w:r>
       <w:r>
         <w:t>TFG</w:t>
@@ -31640,7 +32258,7 @@
       <w:r>
         <w:t xml:space="preserve"> pasar de la versión 1.0 a la versión 2.0 de forma resumida: </w:t>
       </w:r>
-      <w:hyperlink r:id="rId79" w:history="1">
+      <w:hyperlink r:id="rId78" w:history="1">
         <w:r>
           <w:rPr>
             <w:rStyle w:val="Hipervnculo"/>
@@ -31712,6 +32330,7 @@
       <w:r>
         <w:t xml:space="preserve">, </w:t>
       </w:r>
+      <w:proofErr w:type="gramStart"/>
       <w:r>
         <w:rPr>
           <w:i/>
@@ -31719,7 +32338,11 @@
         <w:t>CSS</w:t>
       </w:r>
       <w:r>
-        <w:t>,…) con las herramientas adecuadas que existan para ello.</w:t>
+        <w:t>,…</w:t>
+      </w:r>
+      <w:proofErr w:type="gramEnd"/>
+      <w:r>
+        <w:t>) con las herramientas adecuadas que existan para ello.</w:t>
       </w:r>
       <w:r>
         <w:t xml:space="preserve"> La “</w:t>
@@ -31876,7 +32499,7 @@
         </w:rPr>
         <w:t xml:space="preserve">: </w:t>
       </w:r>
-      <w:hyperlink r:id="rId80" w:history="1">
+      <w:hyperlink r:id="rId79" w:history="1">
         <w:r>
           <w:rPr>
             <w:rStyle w:val="Hipervnculo"/>
@@ -31917,7 +32540,7 @@
         </w:rPr>
         <w:t xml:space="preserve">: </w:t>
       </w:r>
-      <w:hyperlink r:id="rId81" w:history="1">
+      <w:hyperlink r:id="rId80" w:history="1">
         <w:r>
           <w:rPr>
             <w:rStyle w:val="Hipervnculo"/>
@@ -32162,7 +32785,23 @@
         <w:t>Edit Resize Dimensions</w:t>
       </w:r>
       <w:r>
-        <w:t>” podemos introducir nuevas resoluciones que podemos usar para comprobar cómo se comporta nuestra aplicación ante ellas.  Resoluciones interesantes a probar son: 800x600, 1024x768, 1152x864, 1280x720, 1280x768, 1280x960, 1280x1024 y 1600x1200. Las resoluciones a probar están condicionadas por la máxima resolución de nuestro monitor, por lo que se recomienda poner el mismo a la máxima resolución posible antes de hacer estas pruebas.</w:t>
+        <w:t xml:space="preserve">” podemos introducir nuevas resoluciones que podemos usar para comprobar cómo se comporta nuestra aplicación ante ellas.  </w:t>
+      </w:r>
+      <w:proofErr w:type="gramStart"/>
+      <w:r>
+        <w:t>Resoluciones interesantes a probar</w:t>
+      </w:r>
+      <w:proofErr w:type="gramEnd"/>
+      <w:r>
+        <w:t xml:space="preserve"> son: 800x600, 1024x768, 1152x864, 1280x720, 1280x768, 1280x960, 1280x1024 y 1600x1200. </w:t>
+      </w:r>
+      <w:proofErr w:type="gramStart"/>
+      <w:r>
+        <w:t>Las resoluciones a probar</w:t>
+      </w:r>
+      <w:proofErr w:type="gramEnd"/>
+      <w:r>
+        <w:t xml:space="preserve"> están condicionadas por la máxima resolución de nuestro monitor, por lo que se recomienda poner el mismo a la máxima resolución posible antes de hacer estas pruebas.</w:t>
       </w:r>
     </w:p>
     <w:p>
@@ -32174,7 +32813,15 @@
         </w:numPr>
       </w:pPr>
       <w:r>
-        <w:t>Relacionado con lo anterior, también se recomienda, si es posible, comprobar cómo se ve nuestra aplicación en múltiples tamaños de pantalla (15 pulgadas, 17 pulgadas,…). Otra posible prueba es redimensionar la página múltiples veces (probando a hacerla cada vez más grande y cada vez más pequeña) para ver cómo se comporta su contenido ante esta situación. Si el aspecto de la página se estropea por ello, entonces habremos encontrado un problema.</w:t>
+        <w:t xml:space="preserve">Relacionado con lo anterior, también se recomienda, si es posible, comprobar cómo se ve nuestra aplicación en múltiples tamaños de pantalla (15 pulgadas, 17 </w:t>
+      </w:r>
+      <w:proofErr w:type="gramStart"/>
+      <w:r>
+        <w:t>pulgadas,…</w:t>
+      </w:r>
+      <w:proofErr w:type="gramEnd"/>
+      <w:r>
+        <w:t>). Otra posible prueba es redimensionar la página múltiples veces (probando a hacerla cada vez más grande y cada vez más pequeña) para ver cómo se comporta su contenido ante esta situación. Si el aspecto de la página se estropea por ello, entonces habremos encontrado un problema.</w:t>
       </w:r>
     </w:p>
     <w:p>
@@ -32236,6 +32883,7 @@
       <w:r>
         <w:t xml:space="preserve">Probar a visualizar la página usando una escala de grises. Para esto podemos usar la herramienta web </w:t>
       </w:r>
+      <w:proofErr w:type="gramStart"/>
       <w:r>
         <w:rPr>
           <w:i/>
@@ -32245,14 +32893,28 @@
       <w:r>
         <w:t xml:space="preserve">  (</w:t>
       </w:r>
-      <w:hyperlink r:id="rId82" w:history="1">
-        <w:r>
-          <w:rPr>
-            <w:rStyle w:val="Hipervnculo"/>
-          </w:rPr>
-          <w:t>http://graybit.com/main.php</w:t>
-        </w:r>
-      </w:hyperlink>
+      <w:proofErr w:type="gramEnd"/>
+      <w:r>
+        <w:fldChar w:fldCharType="begin"/>
+      </w:r>
+      <w:r>
+        <w:instrText xml:space="preserve"> HYPERLINK "http://graybit.com/main.php" </w:instrText>
+      </w:r>
+      <w:r>
+        <w:fldChar w:fldCharType="separate"/>
+      </w:r>
+      <w:r>
+        <w:rPr>
+          <w:rStyle w:val="Hipervnculo"/>
+        </w:rPr>
+        <w:t>http://graybit.com/main.php</w:t>
+      </w:r>
+      <w:r>
+        <w:rPr>
+          <w:rStyle w:val="Hipervnculo"/>
+        </w:rPr>
+        <w:fldChar w:fldCharType="end"/>
+      </w:r>
       <w:r>
         <w:t>).</w:t>
       </w:r>
@@ -32278,7 +32940,7 @@
       <w:r>
         <w:t xml:space="preserve"> (</w:t>
       </w:r>
-      <w:hyperlink r:id="rId83" w:history="1">
+      <w:hyperlink r:id="rId81" w:history="1">
         <w:r>
           <w:rPr>
             <w:rStyle w:val="Hipervnculo"/>
@@ -32308,7 +32970,7 @@
       <w:r>
         <w:t xml:space="preserve"> (</w:t>
       </w:r>
-      <w:hyperlink r:id="rId84" w:history="1">
+      <w:hyperlink r:id="rId82" w:history="1">
         <w:r>
           <w:rPr>
             <w:rStyle w:val="Hipervnculo"/>
@@ -32450,7 +33112,15 @@
         <w:t>páginas</w:t>
       </w:r>
       <w:r>
-        <w:t>, para buscar texto no claro o incongruente. Sobre todo debe primar que el texto de las páginas sea lo más claro posible.</w:t>
+        <w:t xml:space="preserve">, para buscar texto no claro o incongruente. Sobre </w:t>
+      </w:r>
+      <w:proofErr w:type="gramStart"/>
+      <w:r>
+        <w:t>todo</w:t>
+      </w:r>
+      <w:proofErr w:type="gramEnd"/>
+      <w:r>
+        <w:t xml:space="preserve"> debe primar que el texto de las páginas sea lo más claro posible.</w:t>
       </w:r>
     </w:p>
     <w:p/>
@@ -32705,8 +33375,13 @@
           <w:numId w:val="38"/>
         </w:numPr>
       </w:pPr>
-      <w:r>
-        <w:t>Hacer especial hincapié en la revisión de la página de inicio (más importante).</w:t>
+      <w:proofErr w:type="gramStart"/>
+      <w:r>
+        <w:t>Hacer especial hincapié</w:t>
+      </w:r>
+      <w:proofErr w:type="gramEnd"/>
+      <w:r>
+        <w:t xml:space="preserve"> en la revisión de la página de inicio (más importante).</w:t>
       </w:r>
     </w:p>
     <w:p>
@@ -32930,7 +33605,7 @@
                 <w:szCs w:val="24"/>
               </w:rPr>
             </w:pPr>
-            <w:hyperlink r:id="rId85" w:anchor="tech-text-equivalent" w:history="1">
+            <w:hyperlink r:id="rId83" w:anchor="tech-text-equivalent" w:history="1">
               <w:r>
                 <w:rPr>
                   <w:rStyle w:val="Hipervnculo"/>
@@ -33040,7 +33715,7 @@
                 <w:szCs w:val="24"/>
               </w:rPr>
             </w:pPr>
-            <w:hyperlink r:id="rId86" w:anchor="tech-color-convey" w:history="1">
+            <w:hyperlink r:id="rId84" w:anchor="tech-color-convey" w:history="1">
               <w:r>
                 <w:rPr>
                   <w:rStyle w:val="Hipervnculo"/>
@@ -33049,7 +33724,15 @@
               </w:r>
             </w:hyperlink>
             <w:r>
-              <w:t xml:space="preserve"> Asegúrese de que toda la información transmitida a través de los colores también esté disponible sin color, por ejemplo mediante el contexto o por marcadores.</w:t>
+              <w:t xml:space="preserve"> Asegúrese de que toda la información transmitida a través de los colores también esté disponible sin color, por </w:t>
+            </w:r>
+            <w:proofErr w:type="gramStart"/>
+            <w:r>
+              <w:t>ejemplo</w:t>
+            </w:r>
+            <w:proofErr w:type="gramEnd"/>
+            <w:r>
+              <w:t xml:space="preserve"> mediante el contexto o por marcadores.</w:t>
             </w:r>
           </w:p>
         </w:tc>
@@ -33127,7 +33810,7 @@
                 <w:szCs w:val="24"/>
               </w:rPr>
             </w:pPr>
-            <w:hyperlink r:id="rId87" w:anchor="tech-identify-changes" w:history="1">
+            <w:hyperlink r:id="rId85" w:anchor="tech-identify-changes" w:history="1">
               <w:r>
                 <w:rPr>
                   <w:rStyle w:val="Hipervnculo"/>
@@ -33214,7 +33897,7 @@
                 <w:szCs w:val="24"/>
               </w:rPr>
             </w:pPr>
-            <w:hyperlink r:id="rId88" w:anchor="tech-order-style-sheets" w:history="1">
+            <w:hyperlink r:id="rId86" w:anchor="tech-order-style-sheets" w:history="1">
               <w:r>
                 <w:rPr>
                   <w:rStyle w:val="Hipervnculo"/>
@@ -33293,7 +33976,7 @@
                 <w:szCs w:val="24"/>
               </w:rPr>
             </w:pPr>
-            <w:hyperlink r:id="rId89" w:anchor="tech-dynamic-source" w:history="1">
+            <w:hyperlink r:id="rId87" w:anchor="tech-dynamic-source" w:history="1">
               <w:r>
                 <w:rPr>
                   <w:rStyle w:val="Hipervnculo"/>
@@ -33372,7 +34055,7 @@
                 <w:szCs w:val="24"/>
               </w:rPr>
             </w:pPr>
-            <w:hyperlink r:id="rId90" w:anchor="tech-avoid-flicker" w:history="1">
+            <w:hyperlink r:id="rId88" w:anchor="tech-avoid-flicker" w:history="1">
               <w:r>
                 <w:rPr>
                   <w:rStyle w:val="Hipervnculo"/>
@@ -33451,7 +34134,7 @@
                 <w:szCs w:val="24"/>
               </w:rPr>
             </w:pPr>
-            <w:hyperlink r:id="rId91" w:anchor="tech-simple-and-straightforward" w:history="1">
+            <w:hyperlink r:id="rId89" w:anchor="tech-simple-and-straightforward" w:history="1">
               <w:r>
                 <w:rPr>
                   <w:rStyle w:val="Hipervnculo"/>
@@ -33632,7 +34315,7 @@
                 <w:szCs w:val="24"/>
               </w:rPr>
             </w:pPr>
-            <w:hyperlink r:id="rId92" w:anchor="tech-redundant-server-links" w:history="1">
+            <w:hyperlink r:id="rId90" w:anchor="tech-redundant-server-links" w:history="1">
               <w:r>
                 <w:rPr>
                   <w:rStyle w:val="Hipervnculo"/>
@@ -33711,7 +34394,7 @@
                 <w:szCs w:val="24"/>
               </w:rPr>
             </w:pPr>
-            <w:hyperlink r:id="rId93" w:anchor="tech-client-side-maps" w:history="1">
+            <w:hyperlink r:id="rId91" w:anchor="tech-client-side-maps" w:history="1">
               <w:r>
                 <w:rPr>
                   <w:rStyle w:val="Hipervnculo"/>
@@ -33892,7 +34575,7 @@
                 <w:szCs w:val="24"/>
               </w:rPr>
             </w:pPr>
-            <w:hyperlink r:id="rId94" w:anchor="tech-table-headers" w:history="1">
+            <w:hyperlink r:id="rId92" w:anchor="tech-table-headers" w:history="1">
               <w:r>
                 <w:rPr>
                   <w:rStyle w:val="Hipervnculo"/>
@@ -33971,7 +34654,7 @@
                 <w:szCs w:val="24"/>
               </w:rPr>
             </w:pPr>
-            <w:hyperlink r:id="rId95" w:anchor="tech-table-structure" w:history="1">
+            <w:hyperlink r:id="rId93" w:anchor="tech-table-structure" w:history="1">
               <w:r>
                 <w:rPr>
                   <w:rStyle w:val="Hipervnculo"/>
@@ -34152,7 +34835,7 @@
                 <w:szCs w:val="24"/>
               </w:rPr>
             </w:pPr>
-            <w:hyperlink r:id="rId96" w:anchor="tech-redundant-server-links1" w:history="1">
+            <w:hyperlink r:id="rId94" w:anchor="tech-redundant-server-links1" w:history="1">
               <w:r>
                 <w:rPr>
                   <w:rStyle w:val="Hipervnculo"/>
@@ -34333,7 +35016,7 @@
                 <w:szCs w:val="24"/>
               </w:rPr>
             </w:pPr>
-            <w:hyperlink r:id="rId97" w:anchor="tech-scripts" w:history="1">
+            <w:hyperlink r:id="rId95" w:anchor="tech-scripts" w:history="1">
               <w:r>
                 <w:rPr>
                   <w:rStyle w:val="Hipervnculo"/>
@@ -34523,7 +35206,7 @@
                 <w:szCs w:val="24"/>
               </w:rPr>
             </w:pPr>
-            <w:hyperlink r:id="rId98" w:anchor="tech-auditory-descriptions" w:history="1">
+            <w:hyperlink r:id="rId96" w:anchor="tech-auditory-descriptions" w:history="1">
               <w:r>
                 <w:rPr>
                   <w:rStyle w:val="Hipervnculo"/>
@@ -34602,7 +35285,7 @@
                 <w:szCs w:val="24"/>
               </w:rPr>
             </w:pPr>
-            <w:hyperlink r:id="rId99" w:anchor="tech-synchronize-equivalents" w:history="1">
+            <w:hyperlink r:id="rId97" w:anchor="tech-synchronize-equivalents" w:history="1">
               <w:r>
                 <w:rPr>
                   <w:rStyle w:val="Hipervnculo"/>
@@ -34789,7 +35472,7 @@
                 <w:szCs w:val="24"/>
               </w:rPr>
             </w:pPr>
-            <w:hyperlink r:id="rId100" w:anchor="tech-alt-pages" w:history="1">
+            <w:hyperlink r:id="rId98" w:anchor="tech-alt-pages" w:history="1">
               <w:r>
                 <w:rPr>
                   <w:rStyle w:val="Hipervnculo"/>
@@ -35019,7 +35702,7 @@
                 <w:szCs w:val="24"/>
               </w:rPr>
             </w:pPr>
-            <w:hyperlink r:id="rId101" w:anchor="tech-color-contrast" w:history="1">
+            <w:hyperlink r:id="rId99" w:anchor="tech-color-contrast" w:history="1">
               <w:r>
                 <w:rPr>
                   <w:rStyle w:val="Hipervnculo"/>
@@ -35098,7 +35781,7 @@
                 <w:szCs w:val="24"/>
               </w:rPr>
             </w:pPr>
-            <w:hyperlink r:id="rId102" w:anchor="tech-use-markup" w:history="1">
+            <w:hyperlink r:id="rId100" w:anchor="tech-use-markup" w:history="1">
               <w:r>
                 <w:rPr>
                   <w:rStyle w:val="Hipervnculo"/>
@@ -35177,7 +35860,7 @@
                 <w:szCs w:val="24"/>
               </w:rPr>
             </w:pPr>
-            <w:hyperlink r:id="rId103" w:anchor="tech-identify-grammar" w:history="1">
+            <w:hyperlink r:id="rId101" w:anchor="tech-identify-grammar" w:history="1">
               <w:r>
                 <w:rPr>
                   <w:rStyle w:val="Hipervnculo"/>
@@ -35256,7 +35939,7 @@
                 <w:szCs w:val="24"/>
               </w:rPr>
             </w:pPr>
-            <w:hyperlink r:id="rId104" w:anchor="tech-style-sheets" w:history="1">
+            <w:hyperlink r:id="rId102" w:anchor="tech-style-sheets" w:history="1">
               <w:r>
                 <w:rPr>
                   <w:rStyle w:val="Hipervnculo"/>
@@ -35335,7 +36018,7 @@
                 <w:szCs w:val="24"/>
               </w:rPr>
             </w:pPr>
-            <w:hyperlink r:id="rId105" w:anchor="tech-relative-units" w:history="1">
+            <w:hyperlink r:id="rId103" w:anchor="tech-relative-units" w:history="1">
               <w:r>
                 <w:rPr>
                   <w:rStyle w:val="Hipervnculo"/>
@@ -35414,7 +36097,7 @@
                 <w:szCs w:val="24"/>
               </w:rPr>
             </w:pPr>
-            <w:hyperlink r:id="rId106" w:anchor="tech-logical-headings" w:history="1">
+            <w:hyperlink r:id="rId104" w:anchor="tech-logical-headings" w:history="1">
               <w:r>
                 <w:rPr>
                   <w:rStyle w:val="Hipervnculo"/>
@@ -35493,7 +36176,7 @@
                 <w:szCs w:val="24"/>
               </w:rPr>
             </w:pPr>
-            <w:hyperlink r:id="rId107" w:anchor="tech-list-structure" w:history="1">
+            <w:hyperlink r:id="rId105" w:anchor="tech-list-structure" w:history="1">
               <w:r>
                 <w:rPr>
                   <w:rStyle w:val="Hipervnculo"/>
@@ -35572,7 +36255,7 @@
                 <w:szCs w:val="24"/>
               </w:rPr>
             </w:pPr>
-            <w:hyperlink r:id="rId108" w:anchor="tech-quotes" w:history="1">
+            <w:hyperlink r:id="rId106" w:anchor="tech-quotes" w:history="1">
               <w:r>
                 <w:rPr>
                   <w:rStyle w:val="Hipervnculo"/>
@@ -35651,7 +36334,7 @@
                 <w:szCs w:val="24"/>
               </w:rPr>
             </w:pPr>
-            <w:hyperlink r:id="rId109" w:anchor="tech-fallback-page" w:history="1">
+            <w:hyperlink r:id="rId107" w:anchor="tech-fallback-page" w:history="1">
               <w:r>
                 <w:rPr>
                   <w:rStyle w:val="Hipervnculo"/>
@@ -35730,7 +36413,7 @@
                 <w:szCs w:val="24"/>
               </w:rPr>
             </w:pPr>
-            <w:hyperlink r:id="rId110" w:anchor="tech-avoid-blinking" w:history="1">
+            <w:hyperlink r:id="rId108" w:anchor="tech-avoid-blinking" w:history="1">
               <w:r>
                 <w:rPr>
                   <w:rStyle w:val="Hipervnculo"/>
@@ -35809,7 +36492,7 @@
                 <w:szCs w:val="24"/>
               </w:rPr>
             </w:pPr>
-            <w:hyperlink r:id="rId111" w:anchor="tech-no-periodic-refresh" w:history="1">
+            <w:hyperlink r:id="rId109" w:anchor="tech-no-periodic-refresh" w:history="1">
               <w:r>
                 <w:rPr>
                   <w:rStyle w:val="Hipervnculo"/>
@@ -35888,7 +36571,7 @@
                 <w:szCs w:val="24"/>
               </w:rPr>
             </w:pPr>
-            <w:hyperlink r:id="rId112" w:anchor="tech-no-auto-forward" w:history="1">
+            <w:hyperlink r:id="rId110" w:anchor="tech-no-auto-forward" w:history="1">
               <w:r>
                 <w:rPr>
                   <w:rStyle w:val="Hipervnculo"/>
@@ -35967,7 +36650,7 @@
                 <w:szCs w:val="24"/>
               </w:rPr>
             </w:pPr>
-            <w:hyperlink r:id="rId113" w:anchor="tech-avoid-pop-ups" w:history="1">
+            <w:hyperlink r:id="rId111" w:anchor="tech-avoid-pop-ups" w:history="1">
               <w:r>
                 <w:rPr>
                   <w:rStyle w:val="Hipervnculo"/>
@@ -36046,7 +36729,7 @@
                 <w:szCs w:val="24"/>
               </w:rPr>
             </w:pPr>
-            <w:hyperlink r:id="rId114" w:anchor="tech-latest-w3c-specs" w:history="1">
+            <w:hyperlink r:id="rId112" w:anchor="tech-latest-w3c-specs" w:history="1">
               <w:r>
                 <w:rPr>
                   <w:rStyle w:val="Hipervnculo"/>
@@ -36134,7 +36817,7 @@
                 <w:szCs w:val="24"/>
               </w:rPr>
             </w:pPr>
-            <w:hyperlink r:id="rId115" w:anchor="tech-avoid-deprecated" w:history="1">
+            <w:hyperlink r:id="rId113" w:anchor="tech-avoid-deprecated" w:history="1">
               <w:r>
                 <w:rPr>
                   <w:rStyle w:val="Hipervnculo"/>
@@ -36222,7 +36905,7 @@
                 <w:szCs w:val="24"/>
               </w:rPr>
             </w:pPr>
-            <w:hyperlink r:id="rId116" w:anchor="tech-group-information" w:history="1">
+            <w:hyperlink r:id="rId114" w:anchor="tech-group-information" w:history="1">
               <w:r>
                 <w:rPr>
                   <w:rStyle w:val="Hipervnculo"/>
@@ -36301,7 +36984,7 @@
                 <w:szCs w:val="24"/>
               </w:rPr>
             </w:pPr>
-            <w:hyperlink r:id="rId117" w:anchor="tech-meaningful-links" w:history="1">
+            <w:hyperlink r:id="rId115" w:anchor="tech-meaningful-links" w:history="1">
               <w:r>
                 <w:rPr>
                   <w:rStyle w:val="Hipervnculo"/>
@@ -36380,7 +37063,7 @@
                 <w:szCs w:val="24"/>
               </w:rPr>
             </w:pPr>
-            <w:hyperlink r:id="rId118" w:anchor="tech-use-metadata" w:history="1">
+            <w:hyperlink r:id="rId116" w:anchor="tech-use-metadata" w:history="1">
               <w:r>
                 <w:rPr>
                   <w:rStyle w:val="Hipervnculo"/>
@@ -36459,7 +37142,7 @@
                 <w:szCs w:val="24"/>
               </w:rPr>
             </w:pPr>
-            <w:hyperlink r:id="rId119" w:anchor="tech-site-description" w:history="1">
+            <w:hyperlink r:id="rId117" w:anchor="tech-site-description" w:history="1">
               <w:r>
                 <w:rPr>
                   <w:rStyle w:val="Hipervnculo"/>
@@ -36538,7 +37221,7 @@
                 <w:szCs w:val="24"/>
               </w:rPr>
             </w:pPr>
-            <w:hyperlink r:id="rId120" w:anchor="tech-clear-nav-mechanism" w:history="1">
+            <w:hyperlink r:id="rId118" w:anchor="tech-clear-nav-mechanism" w:history="1">
               <w:r>
                 <w:rPr>
                   <w:rStyle w:val="Hipervnculo"/>
@@ -36719,7 +37402,7 @@
                 <w:szCs w:val="24"/>
               </w:rPr>
             </w:pPr>
-            <w:hyperlink r:id="rId121" w:anchor="tech-avoid-table-for-layout" w:history="1">
+            <w:hyperlink r:id="rId119" w:anchor="tech-avoid-table-for-layout" w:history="1">
               <w:r>
                 <w:rPr>
                   <w:rStyle w:val="Hipervnculo"/>
@@ -36798,7 +37481,7 @@
                 <w:szCs w:val="24"/>
               </w:rPr>
             </w:pPr>
-            <w:hyperlink r:id="rId122" w:anchor="tech-table-layout" w:history="1">
+            <w:hyperlink r:id="rId120" w:anchor="tech-table-layout" w:history="1">
               <w:r>
                 <w:rPr>
                   <w:rStyle w:val="Hipervnculo"/>
@@ -36979,7 +37662,7 @@
                 <w:szCs w:val="24"/>
               </w:rPr>
             </w:pPr>
-            <w:hyperlink r:id="rId123" w:anchor="tech-frame-longdesc" w:history="1">
+            <w:hyperlink r:id="rId121" w:anchor="tech-frame-longdesc" w:history="1">
               <w:r>
                 <w:rPr>
                   <w:rStyle w:val="Hipervnculo"/>
@@ -37160,7 +37843,7 @@
                 <w:szCs w:val="24"/>
               </w:rPr>
             </w:pPr>
-            <w:hyperlink r:id="rId124" w:anchor="tech-unassociated-labels" w:history="1">
+            <w:hyperlink r:id="rId122" w:anchor="tech-unassociated-labels" w:history="1">
               <w:r>
                 <w:rPr>
                   <w:rStyle w:val="Hipervnculo"/>
@@ -37239,7 +37922,7 @@
                 <w:szCs w:val="24"/>
               </w:rPr>
             </w:pPr>
-            <w:hyperlink r:id="rId125" w:anchor="tech-associate-labels" w:history="1">
+            <w:hyperlink r:id="rId123" w:anchor="tech-associate-labels" w:history="1">
               <w:r>
                 <w:rPr>
                   <w:rStyle w:val="Hipervnculo"/>
@@ -37420,7 +38103,7 @@
                 <w:szCs w:val="24"/>
               </w:rPr>
             </w:pPr>
-            <w:hyperlink r:id="rId126" w:anchor="tech-keyboard-operable-scripts" w:history="1">
+            <w:hyperlink r:id="rId124" w:anchor="tech-keyboard-operable-scripts" w:history="1">
               <w:r>
                 <w:rPr>
                   <w:rStyle w:val="Hipervnculo"/>
@@ -37517,7 +38200,7 @@
                 <w:szCs w:val="24"/>
               </w:rPr>
             </w:pPr>
-            <w:hyperlink r:id="rId127" w:anchor="tech-avoid-movement" w:history="1">
+            <w:hyperlink r:id="rId125" w:anchor="tech-avoid-movement" w:history="1">
               <w:r>
                 <w:rPr>
                   <w:rStyle w:val="Hipervnculo"/>
@@ -37596,7 +38279,7 @@
                 <w:szCs w:val="24"/>
               </w:rPr>
             </w:pPr>
-            <w:hyperlink r:id="rId128" w:anchor="tech-directly-accessible" w:history="1">
+            <w:hyperlink r:id="rId126" w:anchor="tech-directly-accessible" w:history="1">
               <w:r>
                 <w:rPr>
                   <w:rStyle w:val="Hipervnculo"/>
@@ -37693,7 +38376,7 @@
                 <w:szCs w:val="24"/>
               </w:rPr>
             </w:pPr>
-            <w:hyperlink r:id="rId129" w:anchor="tech-keyboard-operable" w:history="1">
+            <w:hyperlink r:id="rId127" w:anchor="tech-keyboard-operable" w:history="1">
               <w:r>
                 <w:rPr>
                   <w:rStyle w:val="Hipervnculo"/>
@@ -37772,7 +38455,7 @@
                 <w:szCs w:val="24"/>
               </w:rPr>
             </w:pPr>
-            <w:hyperlink r:id="rId130" w:anchor="tech-device-independent-events" w:history="1">
+            <w:hyperlink r:id="rId128" w:anchor="tech-device-independent-events" w:history="1">
               <w:r>
                 <w:rPr>
                   <w:rStyle w:val="Hipervnculo"/>
@@ -37995,7 +38678,7 @@
                 <w:szCs w:val="24"/>
               </w:rPr>
             </w:pPr>
-            <w:hyperlink r:id="rId131" w:anchor="tech-expand-abbr" w:history="1">
+            <w:hyperlink r:id="rId129" w:anchor="tech-expand-abbr" w:history="1">
               <w:r>
                 <w:rPr>
                   <w:rStyle w:val="Hipervnculo"/>
@@ -38074,7 +38757,7 @@
                 <w:szCs w:val="24"/>
               </w:rPr>
             </w:pPr>
-            <w:hyperlink r:id="rId132" w:anchor="tech-identify-lang" w:history="1">
+            <w:hyperlink r:id="rId130" w:anchor="tech-identify-lang" w:history="1">
               <w:r>
                 <w:rPr>
                   <w:rStyle w:val="Hipervnculo"/>
@@ -38153,7 +38836,7 @@
                 <w:szCs w:val="24"/>
               </w:rPr>
             </w:pPr>
-            <w:hyperlink r:id="rId133" w:anchor="tech-tab-order" w:history="1">
+            <w:hyperlink r:id="rId131" w:anchor="tech-tab-order" w:history="1">
               <w:r>
                 <w:rPr>
                   <w:rStyle w:val="Hipervnculo"/>
@@ -38232,7 +38915,7 @@
                 <w:szCs w:val="24"/>
               </w:rPr>
             </w:pPr>
-            <w:hyperlink r:id="rId134" w:anchor="tech-keyboard-shortcuts" w:history="1">
+            <w:hyperlink r:id="rId132" w:anchor="tech-keyboard-shortcuts" w:history="1">
               <w:r>
                 <w:rPr>
                   <w:rStyle w:val="Hipervnculo"/>
@@ -38311,7 +38994,7 @@
                 <w:szCs w:val="24"/>
               </w:rPr>
             </w:pPr>
-            <w:hyperlink r:id="rId135" w:anchor="tech-divide-links" w:history="1">
+            <w:hyperlink r:id="rId133" w:anchor="tech-divide-links" w:history="1">
               <w:r>
                 <w:rPr>
                   <w:rStyle w:val="Hipervnculo"/>
@@ -38390,7 +39073,7 @@
                 <w:szCs w:val="24"/>
               </w:rPr>
             </w:pPr>
-            <w:hyperlink r:id="rId136" w:anchor="tech-content-preferences" w:history="1">
+            <w:hyperlink r:id="rId134" w:anchor="tech-content-preferences" w:history="1">
               <w:r>
                 <w:rPr>
                   <w:rStyle w:val="Hipervnculo"/>
@@ -38469,7 +39152,7 @@
                 <w:szCs w:val="24"/>
               </w:rPr>
             </w:pPr>
-            <w:hyperlink r:id="rId137" w:anchor="tech-nav-bar" w:history="1">
+            <w:hyperlink r:id="rId135" w:anchor="tech-nav-bar" w:history="1">
               <w:r>
                 <w:rPr>
                   <w:rStyle w:val="Hipervnculo"/>
@@ -38548,7 +39231,7 @@
                 <w:szCs w:val="24"/>
               </w:rPr>
             </w:pPr>
-            <w:hyperlink r:id="rId138" w:anchor="tech-group-links" w:history="1">
+            <w:hyperlink r:id="rId136" w:anchor="tech-group-links" w:history="1">
               <w:r>
                 <w:rPr>
                   <w:rStyle w:val="Hipervnculo"/>
@@ -38627,7 +39310,7 @@
                 <w:szCs w:val="24"/>
               </w:rPr>
             </w:pPr>
-            <w:hyperlink r:id="rId139" w:anchor="tech-searches" w:history="1">
+            <w:hyperlink r:id="rId137" w:anchor="tech-searches" w:history="1">
               <w:r>
                 <w:rPr>
                   <w:rStyle w:val="Hipervnculo"/>
@@ -38706,7 +39389,7 @@
                 <w:szCs w:val="24"/>
               </w:rPr>
             </w:pPr>
-            <w:hyperlink r:id="rId140" w:anchor="tech-front-loading" w:history="1">
+            <w:hyperlink r:id="rId138" w:anchor="tech-front-loading" w:history="1">
               <w:r>
                 <w:rPr>
                   <w:rStyle w:val="Hipervnculo"/>
@@ -38785,7 +39468,7 @@
                 <w:szCs w:val="24"/>
               </w:rPr>
             </w:pPr>
-            <w:hyperlink r:id="rId141" w:anchor="tech-bundled-version" w:history="1">
+            <w:hyperlink r:id="rId139" w:anchor="tech-bundled-version" w:history="1">
               <w:r>
                 <w:rPr>
                   <w:rStyle w:val="Hipervnculo"/>
@@ -38864,7 +39547,7 @@
                 <w:szCs w:val="24"/>
               </w:rPr>
             </w:pPr>
-            <w:hyperlink r:id="rId142" w:anchor="tech-skip-over-ascii" w:history="1">
+            <w:hyperlink r:id="rId140" w:anchor="tech-skip-over-ascii" w:history="1">
               <w:r>
                 <w:rPr>
                   <w:rStyle w:val="Hipervnculo"/>
@@ -38961,7 +39644,7 @@
                 <w:szCs w:val="24"/>
               </w:rPr>
             </w:pPr>
-            <w:hyperlink r:id="rId143" w:anchor="tech-icons" w:history="1">
+            <w:hyperlink r:id="rId141" w:anchor="tech-icons" w:history="1">
               <w:r>
                 <w:rPr>
                   <w:rStyle w:val="Hipervnculo"/>
@@ -39040,7 +39723,7 @@
                 <w:szCs w:val="24"/>
               </w:rPr>
             </w:pPr>
-            <w:hyperlink r:id="rId144" w:anchor="tech-consistent-style" w:history="1">
+            <w:hyperlink r:id="rId142" w:anchor="tech-consistent-style" w:history="1">
               <w:r>
                 <w:rPr>
                   <w:rStyle w:val="Hipervnculo"/>
@@ -39221,7 +39904,7 @@
                 <w:szCs w:val="24"/>
               </w:rPr>
             </w:pPr>
-            <w:hyperlink r:id="rId145" w:anchor="tech-redundant-client-links" w:history="1">
+            <w:hyperlink r:id="rId143" w:anchor="tech-redundant-client-links" w:history="1">
               <w:r>
                 <w:rPr>
                   <w:rStyle w:val="Hipervnculo"/>
@@ -39402,7 +40085,7 @@
                 <w:szCs w:val="24"/>
               </w:rPr>
             </w:pPr>
-            <w:hyperlink r:id="rId146" w:anchor="tech-table-summaries" w:history="1">
+            <w:hyperlink r:id="rId144" w:anchor="tech-table-summaries" w:history="1">
               <w:r>
                 <w:rPr>
                   <w:rStyle w:val="Hipervnculo"/>
@@ -39481,7 +40164,7 @@
                 <w:szCs w:val="24"/>
               </w:rPr>
             </w:pPr>
-            <w:hyperlink r:id="rId147" w:anchor="tech-abbreviate-labels" w:history="1">
+            <w:hyperlink r:id="rId145" w:anchor="tech-abbreviate-labels" w:history="1">
               <w:r>
                 <w:rPr>
                   <w:rStyle w:val="Hipervnculo"/>
@@ -39560,7 +40243,7 @@
                 <w:szCs w:val="24"/>
               </w:rPr>
             </w:pPr>
-            <w:hyperlink r:id="rId148" w:anchor="tech-linear-tables" w:history="1">
+            <w:hyperlink r:id="rId146" w:anchor="tech-linear-tables" w:history="1">
               <w:r>
                 <w:rPr>
                   <w:rStyle w:val="Hipervnculo"/>
@@ -39750,7 +40433,7 @@
                 <w:szCs w:val="24"/>
               </w:rPr>
             </w:pPr>
-            <w:hyperlink r:id="rId149" w:anchor="tech-place-holders" w:history="1">
+            <w:hyperlink r:id="rId147" w:anchor="tech-place-holders" w:history="1">
               <w:r>
                 <w:rPr>
                   <w:rStyle w:val="Hipervnculo"/>
@@ -39855,7 +40538,7 @@
         </w:rPr>
         <w:t xml:space="preserve">: </w:t>
       </w:r>
-      <w:hyperlink r:id="rId150" w:history="1">
+      <w:hyperlink r:id="rId148" w:history="1">
         <w:r>
           <w:rPr>
             <w:rStyle w:val="Hipervnculo"/>
@@ -39890,7 +40573,7 @@
         </w:rPr>
         <w:t xml:space="preserve">: </w:t>
       </w:r>
-      <w:hyperlink r:id="rId151" w:history="1">
+      <w:hyperlink r:id="rId149" w:history="1">
         <w:r>
           <w:rPr>
             <w:rStyle w:val="Hipervnculo"/>
@@ -39925,7 +40608,7 @@
         </w:rPr>
         <w:t xml:space="preserve">: </w:t>
       </w:r>
-      <w:hyperlink r:id="rId152" w:history="1">
+      <w:hyperlink r:id="rId150" w:history="1">
         <w:r>
           <w:rPr>
             <w:rStyle w:val="Hipervnculo"/>
@@ -39936,8 +40619,13 @@
       </w:hyperlink>
     </w:p>
     <w:p>
-      <w:r>
-        <w:t>Otro aspecto a tener en cuenta con estos dispositivos es que si tenemos que evaluar la p</w:t>
+      <w:proofErr w:type="gramStart"/>
+      <w:r>
+        <w:t>Otro aspecto a tener</w:t>
+      </w:r>
+      <w:proofErr w:type="gramEnd"/>
+      <w:r>
+        <w:t xml:space="preserve"> en cuenta con estos dispositivos es que si tenemos que evaluar la p</w:t>
       </w:r>
       <w:r>
         <w:t>ágina en varios de ellos</w:t>
@@ -39952,8 +40640,13 @@
         <w:t xml:space="preserve">No obstante, para esto nos pueden servir </w:t>
       </w:r>
       <w:r>
-        <w:t>emuladores de los mismos</w:t>
-      </w:r>
+        <w:t xml:space="preserve">emuladores de </w:t>
+      </w:r>
+      <w:proofErr w:type="gramStart"/>
+      <w:r>
+        <w:t>los mismos</w:t>
+      </w:r>
+      <w:proofErr w:type="gramEnd"/>
       <w:r>
         <w:t>,</w:t>
       </w:r>
@@ -40004,7 +40697,7 @@
         </w:rPr>
         <w:t xml:space="preserve"> </w:t>
       </w:r>
-      <w:hyperlink r:id="rId153" w:history="1">
+      <w:hyperlink r:id="rId151" w:history="1">
         <w:r>
           <w:rPr>
             <w:rStyle w:val="Hipervnculo"/>
@@ -40045,7 +40738,7 @@
         </w:rPr>
         <w:t xml:space="preserve">: </w:t>
       </w:r>
-      <w:hyperlink r:id="rId154" w:history="1">
+      <w:hyperlink r:id="rId152" w:history="1">
         <w:r>
           <w:rPr>
             <w:rStyle w:val="Hipervnculo"/>
@@ -40271,7 +40964,15 @@
         <w:t>cómo</w:t>
       </w:r>
       <w:r>
-        <w:t xml:space="preserve"> funcionan todas las opciones de las misma, que parámetros tiene, que cosas debemos hacer para que todas las operaciones funcionen correctamente y cualquier otro aspecto que consideremos oportuno para explicar el funcionamiento del sistema.</w:t>
+        <w:t xml:space="preserve"> funcionan todas las opciones de </w:t>
+      </w:r>
+      <w:proofErr w:type="gramStart"/>
+      <w:r>
+        <w:t>las misma</w:t>
+      </w:r>
+      <w:proofErr w:type="gramEnd"/>
+      <w:r>
+        <w:t>, que parámetros tiene, que cosas debemos hacer para que todas las operaciones funcionen correctamente y cualquier otro aspecto que consideremos oportuno para explicar el funcionamiento del sistema.</w:t>
       </w:r>
     </w:p>
     <w:p>
@@ -40367,11 +41068,13 @@
       <w:pPr>
         <w:pStyle w:val="Ttulo2"/>
       </w:pPr>
-      <w:bookmarkStart w:id="98" w:name="_Toc249788173"/>
+      <w:bookmarkStart w:id="98" w:name="_Ampliaciones"/>
+      <w:bookmarkStart w:id="99" w:name="_Toc249788173"/>
+      <w:bookmarkEnd w:id="98"/>
       <w:r>
         <w:t>Ampliaciones</w:t>
       </w:r>
-      <w:bookmarkEnd w:id="98"/>
+      <w:bookmarkEnd w:id="99"/>
     </w:p>
     <w:p>
       <w:r>
@@ -40412,12 +41115,12 @@
       <w:pPr>
         <w:pStyle w:val="Ttulo1"/>
       </w:pPr>
-      <w:bookmarkStart w:id="99" w:name="_Toc249788174"/>
+      <w:bookmarkStart w:id="100" w:name="_Toc249788174"/>
       <w:r>
         <w:lastRenderedPageBreak/>
         <w:t>Presupuesto</w:t>
       </w:r>
-      <w:bookmarkEnd w:id="99"/>
+      <w:bookmarkEnd w:id="100"/>
     </w:p>
     <w:p>
       <w:pPr>
@@ -40426,7 +41129,15 @@
         </w:rPr>
       </w:pPr>
       <w:r>
-        <w:t xml:space="preserve">A continuación se presentan dos posibles alternativas para el desarrollo del presupuesto del proyecto. La primera de ellas (recomendada) contempla muchos más aspectos y es más completa en líneas generales que la segunda. Seleccionar una u otra depende del criterio del director y del tipo de proyecto. Se presentan ambas para que se seleccione la que se considere más adecuada en cada caso. Otra posible opción es tomar elementos de ambas opciones a conveniencia. </w:t>
+        <w:t xml:space="preserve">A </w:t>
+      </w:r>
+      <w:proofErr w:type="gramStart"/>
+      <w:r>
+        <w:t>continuación</w:t>
+      </w:r>
+      <w:proofErr w:type="gramEnd"/>
+      <w:r>
+        <w:t xml:space="preserve"> se presentan dos posibles alternativas para el desarrollo del presupuesto del proyecto. La primera de ellas (recomendada) contempla muchos más aspectos y es más completa en líneas generales que la segunda. Seleccionar una u otra depende del criterio del director y del tipo de proyecto. Se presentan ambas para que se seleccione la que se considere más adecuada en cada caso. Otra posible opción es tomar elementos de ambas opciones a conveniencia. </w:t>
       </w:r>
       <w:r>
         <w:rPr>
@@ -40439,11 +41150,11 @@
       <w:pPr>
         <w:pStyle w:val="Ttulo2"/>
       </w:pPr>
-      <w:bookmarkStart w:id="100" w:name="_Toc249788175"/>
+      <w:bookmarkStart w:id="101" w:name="_Toc249788175"/>
       <w:r>
         <w:t>Desarrollo de Presupuesto Detallado (Opción 1) (Recomendado)</w:t>
       </w:r>
-      <w:bookmarkEnd w:id="100"/>
+      <w:bookmarkEnd w:id="101"/>
     </w:p>
     <w:p>
       <w:pPr>
@@ -40869,9 +41580,9 @@
       <w:r>
         <w:object w:dxaOrig="9184" w:dyaOrig="4080" w14:anchorId="3553D949">
           <v:shape id="_x0000_i1026" type="#_x0000_t75" style="width:459pt;height:204pt" o:ole="">
-            <v:imagedata r:id="rId155" o:title=""/>
+            <v:imagedata r:id="rId153" o:title=""/>
           </v:shape>
-          <o:OLEObject Type="Embed" ProgID="Excel.Sheet.8" ShapeID="_x0000_i1026" DrawAspect="Content" ObjectID="_1697213056" r:id="rId156"/>
+          <o:OLEObject Type="Embed" ProgID="Excel.Sheet.8" ShapeID="_x0000_i1026" DrawAspect="Content" ObjectID="_1697372392" r:id="rId154"/>
         </w:object>
       </w:r>
       <w:r>
@@ -40986,11 +41697,11 @@
       <w:pPr>
         <w:pStyle w:val="Ttulo2"/>
       </w:pPr>
-      <w:bookmarkStart w:id="101" w:name="_Toc249788176"/>
+      <w:bookmarkStart w:id="102" w:name="_Toc249788176"/>
       <w:r>
         <w:t>Desarrollo de Presupuesto Simplificado (Opción 2)</w:t>
       </w:r>
-      <w:bookmarkEnd w:id="101"/>
+      <w:bookmarkEnd w:id="102"/>
     </w:p>
     <w:p>
       <w:r>
@@ -41001,9 +41712,9 @@
       <w:r>
         <w:object w:dxaOrig="8757" w:dyaOrig="2928" w14:anchorId="6CC38342">
           <v:shape id="_x0000_i1027" type="#_x0000_t75" style="width:438pt;height:146.25pt" o:ole="">
-            <v:imagedata r:id="rId157" o:title=""/>
+            <v:imagedata r:id="rId155" o:title=""/>
           </v:shape>
-          <o:OLEObject Type="Embed" ProgID="Excel.Sheet.8" ShapeID="_x0000_i1027" DrawAspect="Content" ObjectID="_1697213057" r:id="rId158"/>
+          <o:OLEObject Type="Embed" ProgID="Excel.Sheet.8" ShapeID="_x0000_i1027" DrawAspect="Content" ObjectID="_1697372393" r:id="rId156"/>
         </w:object>
       </w:r>
     </w:p>
@@ -41029,22 +41740,22 @@
       <w:pPr>
         <w:pStyle w:val="Ttulo1"/>
       </w:pPr>
-      <w:bookmarkStart w:id="102" w:name="_Toc249788177"/>
+      <w:bookmarkStart w:id="103" w:name="_Toc249788177"/>
       <w:r>
         <w:lastRenderedPageBreak/>
         <w:t>Referencias Bibliográficas</w:t>
       </w:r>
-      <w:bookmarkEnd w:id="102"/>
+      <w:bookmarkEnd w:id="103"/>
     </w:p>
     <w:p>
       <w:pPr>
         <w:pStyle w:val="Ttulo2"/>
       </w:pPr>
-      <w:bookmarkStart w:id="103" w:name="_Toc249788178"/>
+      <w:bookmarkStart w:id="104" w:name="_Toc249788178"/>
       <w:r>
         <w:t>Libros y Artículos</w:t>
       </w:r>
-      <w:bookmarkEnd w:id="103"/>
+      <w:bookmarkEnd w:id="104"/>
     </w:p>
     <w:p>
       <w:r>
@@ -41077,7 +41788,23 @@
         <w:t>[&lt;PrimerApellidoAutor&gt;&lt;DosUltimosDigitosDelAño&gt;]</w:t>
       </w:r>
       <w:r>
-        <w:t xml:space="preserve"> &lt;Apellidos1, Nombre1; Apellidos2, Nombre2;…&gt;. ”&lt;Título del libro o Articulo&gt;”. &lt;Editorial o lugar de publicación&gt;. &lt;Año (4 cifras)&gt;.</w:t>
+        <w:t xml:space="preserve"> &lt;Apellidos1, Nombre1; Apellidos2, Nombre</w:t>
+      </w:r>
+      <w:proofErr w:type="gramStart"/>
+      <w:r>
+        <w:t>2;…</w:t>
+      </w:r>
+      <w:proofErr w:type="gramEnd"/>
+      <w:r>
+        <w:t xml:space="preserve">&gt;. </w:t>
+      </w:r>
+      <w:proofErr w:type="gramStart"/>
+      <w:r>
+        <w:t>”&lt;</w:t>
+      </w:r>
+      <w:proofErr w:type="gramEnd"/>
+      <w:r>
+        <w:t>Título del libro o Articulo&gt;”. &lt;Editorial o lugar de publicación&gt;. &lt;Año (4 cifras)&gt;.</w:t>
       </w:r>
     </w:p>
     <w:p>
@@ -41103,7 +41830,15 @@
         <w:t>[Redondo07]</w:t>
       </w:r>
       <w:r>
-        <w:t xml:space="preserve"> Redondo L., J. Manuel; De Tal y Cual, Menganito. ”Ejemplo para la plantilla de </w:t>
+        <w:t xml:space="preserve"> Redondo L., J. Manuel; De Tal y Cual, Menganito. </w:t>
+      </w:r>
+      <w:proofErr w:type="gramStart"/>
+      <w:r>
+        <w:t>”Ejemplo</w:t>
+      </w:r>
+      <w:proofErr w:type="gramEnd"/>
+      <w:r>
+        <w:t xml:space="preserve"> para la plantilla de </w:t>
       </w:r>
       <w:r>
         <w:t>TFG</w:t>
@@ -41136,12 +41871,12 @@
       <w:pPr>
         <w:pStyle w:val="Ttulo2"/>
       </w:pPr>
-      <w:bookmarkStart w:id="104" w:name="_Toc249788179"/>
+      <w:bookmarkStart w:id="105" w:name="_Toc249788179"/>
       <w:r>
         <w:lastRenderedPageBreak/>
         <w:t>Referencias en Internet</w:t>
       </w:r>
-      <w:bookmarkEnd w:id="104"/>
+      <w:bookmarkEnd w:id="105"/>
     </w:p>
     <w:p>
       <w:r>
@@ -41171,7 +41906,15 @@
         <w:t>[&lt;PrimerApellidoAutor&gt;&lt;DosUltimosDigitosDelAño&gt;]</w:t>
       </w:r>
       <w:r>
-        <w:t xml:space="preserve"> &lt;Apellidos1, Nombre1; Apellidos2, Nombre2;…&gt;. </w:t>
+        <w:t xml:space="preserve"> &lt;Apellidos1, Nombre1; Apellidos2, Nombre</w:t>
+      </w:r>
+      <w:proofErr w:type="gramStart"/>
+      <w:r>
+        <w:t>2;…</w:t>
+      </w:r>
+      <w:proofErr w:type="gramEnd"/>
+      <w:r>
+        <w:t xml:space="preserve">&gt;. </w:t>
       </w:r>
       <w:r>
         <w:t>“</w:t>
@@ -41268,7 +42011,7 @@
       <w:r>
         <w:t xml:space="preserve"> Hassan Montero, Y. “Guía de Evaluación Heurística de Sitios Web”. </w:t>
       </w:r>
-      <w:hyperlink r:id="rId159" w:history="1">
+      <w:hyperlink r:id="rId157" w:history="1">
         <w:r>
           <w:rPr>
             <w:rStyle w:val="Hipervnculo"/>
@@ -41298,12 +42041,12 @@
       <w:pPr>
         <w:pStyle w:val="Ttulo1"/>
       </w:pPr>
-      <w:bookmarkStart w:id="105" w:name="_Toc249788180"/>
+      <w:bookmarkStart w:id="106" w:name="_Toc249788180"/>
       <w:r>
         <w:lastRenderedPageBreak/>
         <w:t>Apéndices</w:t>
       </w:r>
-      <w:bookmarkEnd w:id="105"/>
+      <w:bookmarkEnd w:id="106"/>
     </w:p>
     <w:p>
       <w:pPr>
@@ -41312,11 +42055,11 @@
       <w:r>
         <w:t xml:space="preserve"> </w:t>
       </w:r>
-      <w:bookmarkStart w:id="106" w:name="_Toc249788181"/>
+      <w:bookmarkStart w:id="107" w:name="_Toc249788181"/>
       <w:r>
         <w:t>Glosario y Diccionario de Datos</w:t>
       </w:r>
-      <w:bookmarkEnd w:id="106"/>
+      <w:bookmarkEnd w:id="107"/>
     </w:p>
     <w:p>
       <w:r>
@@ -41403,21 +42146,21 @@
         <w:lastRenderedPageBreak/>
         <w:t xml:space="preserve"> </w:t>
       </w:r>
-      <w:bookmarkStart w:id="107" w:name="_Toc249788182"/>
+      <w:bookmarkStart w:id="108" w:name="_Toc249788182"/>
       <w:r>
         <w:t>Contenido Entregado en el CD-ROM</w:t>
       </w:r>
-      <w:bookmarkEnd w:id="107"/>
+      <w:bookmarkEnd w:id="108"/>
     </w:p>
     <w:p>
       <w:pPr>
         <w:pStyle w:val="Ttulo3"/>
       </w:pPr>
-      <w:bookmarkStart w:id="108" w:name="_Toc249788183"/>
+      <w:bookmarkStart w:id="109" w:name="_Toc249788183"/>
       <w:r>
         <w:t>Contenidos</w:t>
       </w:r>
-      <w:bookmarkEnd w:id="108"/>
+      <w:bookmarkEnd w:id="109"/>
     </w:p>
     <w:p>
       <w:r>
@@ -41609,11 +42352,19 @@
                 <w:i/>
               </w:rPr>
             </w:pPr>
+            <w:proofErr w:type="gramStart"/>
             <w:r>
               <w:rPr>
                 <w:i/>
               </w:rPr>
-              <w:t>./ Directorio raíz del CD</w:t>
+              <w:t>./</w:t>
+            </w:r>
+            <w:proofErr w:type="gramEnd"/>
+            <w:r>
+              <w:rPr>
+                <w:i/>
+              </w:rPr>
+              <w:t xml:space="preserve"> Directorio raíz del CD</w:t>
             </w:r>
           </w:p>
         </w:tc>
@@ -41655,11 +42406,19 @@
                 <w:i/>
               </w:rPr>
             </w:pPr>
+            <w:proofErr w:type="gramStart"/>
             <w:r>
               <w:rPr>
                 <w:i/>
               </w:rPr>
-              <w:t>./&lt;nombre_proyecto&gt;</w:t>
+              <w:t>./</w:t>
+            </w:r>
+            <w:proofErr w:type="gramEnd"/>
+            <w:r>
+              <w:rPr>
+                <w:i/>
+              </w:rPr>
+              <w:t>&lt;nombre_proyecto&gt;</w:t>
             </w:r>
           </w:p>
         </w:tc>
@@ -41694,11 +42453,19 @@
                 <w:i/>
               </w:rPr>
             </w:pPr>
+            <w:proofErr w:type="gramStart"/>
             <w:r>
               <w:rPr>
                 <w:i/>
               </w:rPr>
-              <w:t>./instalacion</w:t>
+              <w:t>./</w:t>
+            </w:r>
+            <w:proofErr w:type="gramEnd"/>
+            <w:r>
+              <w:rPr>
+                <w:i/>
+              </w:rPr>
+              <w:t>instalacion</w:t>
             </w:r>
           </w:p>
         </w:tc>
@@ -41724,11 +42491,19 @@
                 <w:i/>
               </w:rPr>
             </w:pPr>
+            <w:proofErr w:type="gramStart"/>
             <w:r>
               <w:rPr>
                 <w:i/>
               </w:rPr>
-              <w:t>./documentacion</w:t>
+              <w:t>./</w:t>
+            </w:r>
+            <w:proofErr w:type="gramEnd"/>
+            <w:r>
+              <w:rPr>
+                <w:i/>
+              </w:rPr>
+              <w:t>documentacion</w:t>
             </w:r>
           </w:p>
         </w:tc>
@@ -41786,7 +42561,11 @@
               <w:t xml:space="preserve"> o</w:t>
             </w:r>
             <w:r>
-              <w:t xml:space="preserve"> bien</w:t>
+              <w:t xml:space="preserve"> </w:t>
+            </w:r>
+            <w:proofErr w:type="gramStart"/>
+            <w:r>
+              <w:t>bien</w:t>
             </w:r>
             <w:r>
               <w:t xml:space="preserve"> .</w:t>
@@ -41797,6 +42576,7 @@
               </w:rPr>
               <w:t>sxw</w:t>
             </w:r>
+            <w:proofErr w:type="gramEnd"/>
             <w:r>
               <w:t xml:space="preserve"> de </w:t>
             </w:r>
@@ -41838,11 +42618,19 @@
                 <w:i/>
               </w:rPr>
             </w:pPr>
+            <w:proofErr w:type="gramStart"/>
             <w:r>
               <w:rPr>
                 <w:i/>
               </w:rPr>
-              <w:t>./documentacion/img</w:t>
+              <w:t>./</w:t>
+            </w:r>
+            <w:proofErr w:type="gramEnd"/>
+            <w:r>
+              <w:rPr>
+                <w:i/>
+              </w:rPr>
+              <w:t>documentacion/img</w:t>
             </w:r>
           </w:p>
         </w:tc>
@@ -41899,12 +42687,20 @@
                 <w:i/>
               </w:rPr>
             </w:pPr>
+            <w:proofErr w:type="gramStart"/>
             <w:r>
               <w:rPr>
                 <w:i/>
               </w:rPr>
               <w:lastRenderedPageBreak/>
-              <w:t>./documentacion/uml</w:t>
+              <w:t>./</w:t>
+            </w:r>
+            <w:proofErr w:type="gramEnd"/>
+            <w:r>
+              <w:rPr>
+                <w:i/>
+              </w:rPr>
+              <w:t>documentacion/uml</w:t>
             </w:r>
           </w:p>
         </w:tc>
@@ -41945,11 +42741,19 @@
                 <w:i/>
               </w:rPr>
             </w:pPr>
+            <w:proofErr w:type="gramStart"/>
             <w:r>
               <w:rPr>
                 <w:i/>
               </w:rPr>
-              <w:t>./presentacion</w:t>
+              <w:t>./</w:t>
+            </w:r>
+            <w:proofErr w:type="gramEnd"/>
+            <w:r>
+              <w:rPr>
+                <w:i/>
+              </w:rPr>
+              <w:t>presentacion</w:t>
             </w:r>
           </w:p>
         </w:tc>
@@ -41990,11 +42794,19 @@
                 <w:i/>
               </w:rPr>
             </w:pPr>
+            <w:proofErr w:type="gramStart"/>
             <w:r>
               <w:rPr>
                 <w:i/>
               </w:rPr>
-              <w:t>./herram</w:t>
+              <w:t>./</w:t>
+            </w:r>
+            <w:proofErr w:type="gramEnd"/>
+            <w:r>
+              <w:rPr>
+                <w:i/>
+              </w:rPr>
+              <w:t>herram</w:t>
             </w:r>
             <w:r>
               <w:rPr>
@@ -42026,11 +42838,19 @@
                 <w:i/>
               </w:rPr>
             </w:pPr>
+            <w:proofErr w:type="gramStart"/>
             <w:r>
               <w:rPr>
                 <w:i/>
               </w:rPr>
-              <w:t>./herram/desarrollo</w:t>
+              <w:t>./</w:t>
+            </w:r>
+            <w:proofErr w:type="gramEnd"/>
+            <w:r>
+              <w:rPr>
+                <w:i/>
+              </w:rPr>
+              <w:t>herram/desarrollo</w:t>
             </w:r>
           </w:p>
         </w:tc>
@@ -42056,11 +42876,19 @@
                 <w:i/>
               </w:rPr>
             </w:pPr>
+            <w:proofErr w:type="gramStart"/>
             <w:r>
               <w:rPr>
                 <w:i/>
               </w:rPr>
-              <w:t>./herram/explotacion</w:t>
+              <w:t>./</w:t>
+            </w:r>
+            <w:proofErr w:type="gramEnd"/>
+            <w:r>
+              <w:rPr>
+                <w:i/>
+              </w:rPr>
+              <w:t>herram/explotacion</w:t>
             </w:r>
           </w:p>
         </w:tc>
@@ -42121,7 +42949,15 @@
     </w:p>
     <w:p>
       <w:r>
-        <w:t>Se muestra aquí el contenido del directorio de desarrollo de la tabla anterior, incluyendo todos los directorios que deben depender del mismo. Algunos de los elementos sea han incluido suponiendo que se están usando ciertas tecnologías Java. En caso de no usarlas, buscaremos un equivalente existente (si lo hay) en la que estemos usando nosotros.</w:t>
+        <w:t xml:space="preserve">Se muestra aquí el contenido del directorio de desarrollo de la tabla anterior, incluyendo todos los directorios que deben depender del mismo. </w:t>
+      </w:r>
+      <w:proofErr w:type="gramStart"/>
+      <w:r>
+        <w:t>Algunos de los elementos sea</w:t>
+      </w:r>
+      <w:proofErr w:type="gramEnd"/>
+      <w:r>
+        <w:t xml:space="preserve"> han incluido suponiendo que se están usando ciertas tecnologías Java. En caso de no usarlas, buscaremos un equivalente existente (si lo hay) en la que estemos usando nosotros.</w:t>
       </w:r>
     </w:p>
     <w:tbl>
@@ -42187,11 +43023,19 @@
                 <w:i/>
               </w:rPr>
             </w:pPr>
+            <w:proofErr w:type="gramStart"/>
             <w:r>
               <w:rPr>
                 <w:i/>
               </w:rPr>
-              <w:t>./ Directorio raíz de</w:t>
+              <w:t>./</w:t>
+            </w:r>
+            <w:proofErr w:type="gramEnd"/>
+            <w:r>
+              <w:rPr>
+                <w:i/>
+              </w:rPr>
+              <w:t xml:space="preserve"> Directorio raíz de</w:t>
             </w:r>
             <w:r>
               <w:rPr>
@@ -42223,11 +43067,19 @@
                 <w:i/>
               </w:rPr>
             </w:pPr>
+            <w:proofErr w:type="gramStart"/>
             <w:r>
               <w:rPr>
                 <w:i/>
               </w:rPr>
-              <w:t>./build</w:t>
+              <w:t>./</w:t>
+            </w:r>
+            <w:proofErr w:type="gramEnd"/>
+            <w:r>
+              <w:rPr>
+                <w:i/>
+              </w:rPr>
+              <w:t>build</w:t>
             </w:r>
           </w:p>
         </w:tc>
@@ -42265,11 +43117,19 @@
                 <w:i/>
               </w:rPr>
             </w:pPr>
+            <w:proofErr w:type="gramStart"/>
             <w:r>
               <w:rPr>
                 <w:i/>
               </w:rPr>
-              <w:t>./conf</w:t>
+              <w:t>./</w:t>
+            </w:r>
+            <w:proofErr w:type="gramEnd"/>
+            <w:r>
+              <w:rPr>
+                <w:i/>
+              </w:rPr>
+              <w:t>conf</w:t>
             </w:r>
           </w:p>
         </w:tc>
@@ -42373,11 +43233,19 @@
                 <w:i/>
               </w:rPr>
             </w:pPr>
+            <w:proofErr w:type="gramStart"/>
             <w:r>
               <w:rPr>
                 <w:i/>
               </w:rPr>
-              <w:t>./dist</w:t>
+              <w:t>./</w:t>
+            </w:r>
+            <w:proofErr w:type="gramEnd"/>
+            <w:r>
+              <w:rPr>
+                <w:i/>
+              </w:rPr>
+              <w:t>dist</w:t>
             </w:r>
           </w:p>
         </w:tc>
@@ -42396,13 +43264,24 @@
               <w:t>.war</w:t>
             </w:r>
             <w:r>
-              <w:t xml:space="preserve"> o </w:t>
+              <w:t xml:space="preserve"> </w:t>
+            </w:r>
+            <w:proofErr w:type="gramStart"/>
+            <w:r>
+              <w:t xml:space="preserve">o </w:t>
             </w:r>
             <w:r>
               <w:rPr>
                 <w:i/>
               </w:rPr>
-              <w:t>.ear.</w:t>
+              <w:t>.ear</w:t>
+            </w:r>
+            <w:proofErr w:type="gramEnd"/>
+            <w:r>
+              <w:rPr>
+                <w:i/>
+              </w:rPr>
+              <w:t>.</w:t>
             </w:r>
           </w:p>
         </w:tc>
@@ -42418,11 +43297,19 @@
                 <w:i/>
               </w:rPr>
             </w:pPr>
+            <w:proofErr w:type="gramStart"/>
             <w:r>
               <w:rPr>
                 <w:i/>
               </w:rPr>
-              <w:t>./doc</w:t>
+              <w:t>./</w:t>
+            </w:r>
+            <w:proofErr w:type="gramEnd"/>
+            <w:r>
+              <w:rPr>
+                <w:i/>
+              </w:rPr>
+              <w:t>doc</w:t>
             </w:r>
           </w:p>
         </w:tc>
@@ -42476,12 +43363,20 @@
                 <w:i/>
               </w:rPr>
             </w:pPr>
+            <w:proofErr w:type="gramStart"/>
             <w:r>
               <w:rPr>
                 <w:i/>
               </w:rPr>
               <w:lastRenderedPageBreak/>
-              <w:t>./lib</w:t>
+              <w:t>./</w:t>
+            </w:r>
+            <w:proofErr w:type="gramEnd"/>
+            <w:r>
+              <w:rPr>
+                <w:i/>
+              </w:rPr>
+              <w:t>lib</w:t>
             </w:r>
           </w:p>
         </w:tc>
@@ -42528,11 +43423,19 @@
                 <w:i/>
               </w:rPr>
             </w:pPr>
+            <w:proofErr w:type="gramStart"/>
             <w:r>
               <w:rPr>
                 <w:i/>
               </w:rPr>
-              <w:t>./compile-lib</w:t>
+              <w:t>./</w:t>
+            </w:r>
+            <w:proofErr w:type="gramEnd"/>
+            <w:r>
+              <w:rPr>
+                <w:i/>
+              </w:rPr>
+              <w:t>compile-lib</w:t>
             </w:r>
           </w:p>
         </w:tc>
@@ -42579,11 +43482,19 @@
                 <w:i/>
               </w:rPr>
             </w:pPr>
+            <w:proofErr w:type="gramStart"/>
             <w:r>
               <w:rPr>
                 <w:i/>
               </w:rPr>
-              <w:t>./src</w:t>
+              <w:t>./</w:t>
+            </w:r>
+            <w:proofErr w:type="gramEnd"/>
+            <w:r>
+              <w:rPr>
+                <w:i/>
+              </w:rPr>
+              <w:t>src</w:t>
             </w:r>
           </w:p>
         </w:tc>
@@ -42609,11 +43520,19 @@
                 <w:i/>
               </w:rPr>
             </w:pPr>
+            <w:proofErr w:type="gramStart"/>
             <w:r>
               <w:rPr>
                 <w:i/>
               </w:rPr>
-              <w:t>./src/java</w:t>
+              <w:t>./</w:t>
+            </w:r>
+            <w:proofErr w:type="gramEnd"/>
+            <w:r>
+              <w:rPr>
+                <w:i/>
+              </w:rPr>
+              <w:t>src/java</w:t>
             </w:r>
           </w:p>
         </w:tc>
@@ -42648,11 +43567,19 @@
                 <w:i/>
               </w:rPr>
             </w:pPr>
+            <w:proofErr w:type="gramStart"/>
             <w:r>
               <w:rPr>
                 <w:i/>
               </w:rPr>
-              <w:t>./src/sql</w:t>
+              <w:t>./</w:t>
+            </w:r>
+            <w:proofErr w:type="gramEnd"/>
+            <w:r>
+              <w:rPr>
+                <w:i/>
+              </w:rPr>
+              <w:t>src/sql</w:t>
             </w:r>
           </w:p>
         </w:tc>
@@ -42687,11 +43614,19 @@
                 <w:i/>
               </w:rPr>
             </w:pPr>
+            <w:proofErr w:type="gramStart"/>
             <w:r>
               <w:rPr>
                 <w:i/>
               </w:rPr>
-              <w:t>./web</w:t>
+              <w:t>./</w:t>
+            </w:r>
+            <w:proofErr w:type="gramEnd"/>
+            <w:r>
+              <w:rPr>
+                <w:i/>
+              </w:rPr>
+              <w:t>web</w:t>
             </w:r>
           </w:p>
         </w:tc>
@@ -42751,8 +43686,13 @@
             <w:tcW w:w="4322" w:type="dxa"/>
           </w:tcPr>
           <w:p>
-            <w:r>
-              <w:t>./web/images</w:t>
+            <w:proofErr w:type="gramStart"/>
+            <w:r>
+              <w:t>./</w:t>
+            </w:r>
+            <w:proofErr w:type="gramEnd"/>
+            <w:r>
+              <w:t>web/images</w:t>
             </w:r>
           </w:p>
         </w:tc>
@@ -42779,8 +43719,13 @@
             <w:tcW w:w="4322" w:type="dxa"/>
           </w:tcPr>
           <w:p>
-            <w:r>
-              <w:t>./classes</w:t>
+            <w:proofErr w:type="gramStart"/>
+            <w:r>
+              <w:t>./</w:t>
+            </w:r>
+            <w:proofErr w:type="gramEnd"/>
+            <w:r>
+              <w:t>classes</w:t>
             </w:r>
           </w:p>
         </w:tc>
@@ -42816,8 +43761,13 @@
             <w:tcW w:w="4322" w:type="dxa"/>
           </w:tcPr>
           <w:p>
-            <w:r>
-              <w:t>./test</w:t>
+            <w:proofErr w:type="gramStart"/>
+            <w:r>
+              <w:t>./</w:t>
+            </w:r>
+            <w:proofErr w:type="gramEnd"/>
+            <w:r>
+              <w:t>test</w:t>
             </w:r>
           </w:p>
         </w:tc>
@@ -42838,8 +43788,13 @@
             <w:tcW w:w="4322" w:type="dxa"/>
           </w:tcPr>
           <w:p>
-            <w:r>
-              <w:t>./test/java</w:t>
+            <w:proofErr w:type="gramStart"/>
+            <w:r>
+              <w:t>./</w:t>
+            </w:r>
+            <w:proofErr w:type="gramEnd"/>
+            <w:r>
+              <w:t>test/java</w:t>
             </w:r>
           </w:p>
         </w:tc>
@@ -42878,8 +43833,13 @@
             <w:tcW w:w="4322" w:type="dxa"/>
           </w:tcPr>
           <w:p>
-            <w:r>
-              <w:t>./test/sql</w:t>
+            <w:proofErr w:type="gramStart"/>
+            <w:r>
+              <w:t>./</w:t>
+            </w:r>
+            <w:proofErr w:type="gramEnd"/>
+            <w:r>
+              <w:t>test/sql</w:t>
             </w:r>
           </w:p>
         </w:tc>
@@ -42909,8 +43869,13 @@
             <w:tcW w:w="4322" w:type="dxa"/>
           </w:tcPr>
           <w:p>
-            <w:r>
-              <w:t>./bak</w:t>
+            <w:proofErr w:type="gramStart"/>
+            <w:r>
+              <w:t>./</w:t>
+            </w:r>
+            <w:proofErr w:type="gramEnd"/>
+            <w:r>
+              <w:t>bak</w:t>
             </w:r>
           </w:p>
         </w:tc>
@@ -42925,6 +43890,7 @@
             <w:r>
               <w:t xml:space="preserve">pueden </w:t>
             </w:r>
+            <w:proofErr w:type="gramStart"/>
             <w:r>
               <w:t>guarda</w:t>
             </w:r>
@@ -42932,7 +43898,11 @@
               <w:t>r</w:t>
             </w:r>
             <w:r>
-              <w:t xml:space="preserve">  versiones antiguas de los ficheros fuente del proyecto.</w:t>
+              <w:t xml:space="preserve">  versiones</w:t>
+            </w:r>
+            <w:proofErr w:type="gramEnd"/>
+            <w:r>
+              <w:t xml:space="preserve"> antiguas de los ficheros fuente del proyecto.</w:t>
             </w:r>
           </w:p>
         </w:tc>
@@ -42943,11 +43913,11 @@
       <w:pPr>
         <w:pStyle w:val="Ttulo3"/>
       </w:pPr>
-      <w:bookmarkStart w:id="109" w:name="_Toc249788184"/>
+      <w:bookmarkStart w:id="110" w:name="_Toc249788184"/>
       <w:r>
         <w:t>Código Ejecutable e Instalación</w:t>
       </w:r>
-      <w:bookmarkEnd w:id="109"/>
+      <w:bookmarkEnd w:id="110"/>
     </w:p>
     <w:p>
       <w:r>
@@ -42967,15 +43937,23 @@
       <w:pPr>
         <w:pStyle w:val="Ttulo3"/>
       </w:pPr>
-      <w:bookmarkStart w:id="110" w:name="_Toc249788185"/>
+      <w:bookmarkStart w:id="111" w:name="_Toc249788185"/>
       <w:r>
         <w:t>Ficheros de Configuración</w:t>
       </w:r>
-      <w:bookmarkEnd w:id="110"/>
-    </w:p>
-    <w:p>
-      <w:r>
-        <w:t>Descripción de todos los ficheros necesarios para poder hacer funcionar la aplicación</w:t>
+      <w:bookmarkEnd w:id="111"/>
+    </w:p>
+    <w:p>
+      <w:r>
+        <w:t xml:space="preserve">Descripción de todos los ficheros necesarios para </w:t>
+      </w:r>
+      <w:proofErr w:type="gramStart"/>
+      <w:r>
+        <w:t>poder hacer funcionar</w:t>
+      </w:r>
+      <w:proofErr w:type="gramEnd"/>
+      <w:r>
+        <w:t xml:space="preserve"> la aplicación</w:t>
       </w:r>
       <w:r>
         <w:t xml:space="preserve"> </w:t>
@@ -43010,11 +43988,11 @@
         <w:lastRenderedPageBreak/>
         <w:t xml:space="preserve"> </w:t>
       </w:r>
-      <w:bookmarkStart w:id="111" w:name="_Toc249788186"/>
+      <w:bookmarkStart w:id="112" w:name="_Toc249788186"/>
       <w:r>
         <w:t>Índice Alfabético</w:t>
       </w:r>
-      <w:bookmarkEnd w:id="111"/>
+      <w:bookmarkEnd w:id="112"/>
     </w:p>
     <w:p>
       <w:r>
@@ -43335,11 +44313,11 @@
         <w:lastRenderedPageBreak/>
         <w:t xml:space="preserve"> </w:t>
       </w:r>
-      <w:bookmarkStart w:id="112" w:name="_Toc249788187"/>
+      <w:bookmarkStart w:id="113" w:name="_Toc249788187"/>
       <w:r>
         <w:t>Código Fuente</w:t>
       </w:r>
-      <w:bookmarkEnd w:id="112"/>
+      <w:bookmarkEnd w:id="113"/>
     </w:p>
     <w:p>
       <w:r>
@@ -43390,7 +44368,7 @@
       <w:r>
         <w:t>) (</w:t>
       </w:r>
-      <w:hyperlink r:id="rId160" w:history="1">
+      <w:hyperlink r:id="rId158" w:history="1">
         <w:r>
           <w:rPr>
             <w:rStyle w:val="Hipervnculo"/>
@@ -43428,7 +44406,7 @@
       <w:r>
         <w:t>) (</w:t>
       </w:r>
-      <w:hyperlink r:id="rId161" w:history="1">
+      <w:hyperlink r:id="rId159" w:history="1">
         <w:r>
           <w:rPr>
             <w:rStyle w:val="Hipervnculo"/>
@@ -43444,11 +44422,11 @@
       <w:pPr>
         <w:pStyle w:val="Ttulo3"/>
       </w:pPr>
-      <w:bookmarkStart w:id="113" w:name="_Toc249788188"/>
+      <w:bookmarkStart w:id="114" w:name="_Toc249788188"/>
       <w:r>
         <w:t>Paquete Ejemplo 1:</w:t>
       </w:r>
-      <w:bookmarkEnd w:id="113"/>
+      <w:bookmarkEnd w:id="114"/>
     </w:p>
     <w:p>
       <w:pPr>
@@ -44843,7 +45821,7 @@
         <w:i/>
         <w:noProof/>
       </w:rPr>
-      <w:t>Aspectos Teóricos</w:t>
+      <w:t>Planificación del Proyecto y Resumen de Presupuestos</w:t>
     </w:r>
     <w:r>
       <w:rPr>
@@ -44896,7 +45874,7 @@
         <w:i/>
         <w:noProof/>
       </w:rPr>
-      <w:t>Introducción</w:t>
+      <w:t>Análisis</w:t>
     </w:r>
     <w:r>
       <w:rPr>
@@ -44990,7 +45968,7 @@
         <w:i/>
         <w:noProof/>
       </w:rPr>
-      <w:t>Aspectos Teóricos</w:t>
+      <w:t>Planificación del Proyecto y Resumen de Presupuestos</w:t>
     </w:r>
     <w:r>
       <w:rPr>
@@ -53305,12 +54283,14 @@
     <w:rsid w:val="000A4FC5"/>
     <w:rsid w:val="000E371A"/>
     <w:rsid w:val="0010115D"/>
+    <w:rsid w:val="00117C93"/>
     <w:rsid w:val="00154469"/>
     <w:rsid w:val="00174B35"/>
     <w:rsid w:val="001B0CA4"/>
     <w:rsid w:val="001F293E"/>
     <w:rsid w:val="002829DA"/>
     <w:rsid w:val="002B6689"/>
+    <w:rsid w:val="003B4480"/>
     <w:rsid w:val="003E40C2"/>
     <w:rsid w:val="004109CA"/>
     <w:rsid w:val="004E10E9"/>
@@ -53323,6 +54303,7 @@
     <w:rsid w:val="006969AA"/>
     <w:rsid w:val="006C6CF7"/>
     <w:rsid w:val="006F35B5"/>
+    <w:rsid w:val="00734DED"/>
     <w:rsid w:val="007A0A49"/>
     <w:rsid w:val="007C24E2"/>
     <w:rsid w:val="007C5952"/>
@@ -53333,6 +54314,7 @@
     <w:rsid w:val="00833587"/>
     <w:rsid w:val="00896A2C"/>
     <w:rsid w:val="008D2BCF"/>
+    <w:rsid w:val="00922BE7"/>
     <w:rsid w:val="00943DA1"/>
     <w:rsid w:val="0099358A"/>
     <w:rsid w:val="009B7179"/>

</xml_diff>